<commit_message>
A3 ok, added report
</commit_message>
<xml_diff>
--- a/Delivery/A3/Atividade 3.docx
+++ b/Delivery/A3/Atividade 3.docx
@@ -15,6 +15,8 @@
         </w:rPr>
         <w:t>Nome: Fabio Grassiotto</w:t>
       </w:r>
+      <w:bookmarkStart w:id="0" w:name="_GoBack"/>
+      <w:bookmarkEnd w:id="0"/>
     </w:p>
     <w:p>
       <w:pPr>
@@ -140,6 +142,78 @@
         </w:rPr>
         <w:t xml:space="preserve">atividade é  </w:t>
       </w:r>
+      <w:r>
+        <w:rPr>
+          <w:rFonts w:ascii="Georgia" w:hAnsi="Georgia"/>
+          <w:sz w:val="24"/>
+          <w:szCs w:val="24"/>
+        </w:rPr>
+        <w:t>realizar a extração dos dados de sensor laser no laboratór</w:t>
+      </w:r>
+      <w:r>
+        <w:rPr>
+          <w:rFonts w:ascii="Georgia" w:hAnsi="Georgia"/>
+          <w:sz w:val="24"/>
+          <w:szCs w:val="24"/>
+        </w:rPr>
+        <w:t>io e implementar o algorit</w:t>
+      </w:r>
+      <w:r>
+        <w:rPr>
+          <w:rFonts w:ascii="Georgia" w:hAnsi="Georgia"/>
+          <w:sz w:val="24"/>
+          <w:szCs w:val="24"/>
+        </w:rPr>
+        <w:t xml:space="preserve">mo split-and-merge </w:t>
+      </w:r>
+      <w:r>
+        <w:rPr>
+          <w:rFonts w:ascii="Georgia" w:hAnsi="Georgia"/>
+          <w:sz w:val="24"/>
+          <w:szCs w:val="24"/>
+        </w:rPr>
+        <w:t>no M</w:t>
+      </w:r>
+      <w:r>
+        <w:rPr>
+          <w:rFonts w:ascii="Georgia" w:hAnsi="Georgia"/>
+          <w:sz w:val="24"/>
+          <w:szCs w:val="24"/>
+        </w:rPr>
+        <w:t xml:space="preserve">atlab para se ajustar </w:t>
+      </w:r>
+      <w:r>
+        <w:rPr>
+          <w:rFonts w:ascii="Georgia" w:hAnsi="Georgia"/>
+          <w:sz w:val="24"/>
+          <w:szCs w:val="24"/>
+        </w:rPr>
+        <w:t xml:space="preserve">os </w:t>
+      </w:r>
+      <w:r>
+        <w:rPr>
+          <w:rFonts w:ascii="Georgia" w:hAnsi="Georgia"/>
+          <w:sz w:val="24"/>
+          <w:szCs w:val="24"/>
+        </w:rPr>
+        <w:t xml:space="preserve">dados de medição à uma </w:t>
+      </w:r>
+      <w:r>
+        <w:rPr>
+          <w:rFonts w:ascii="Georgia" w:hAnsi="Georgia"/>
+          <w:sz w:val="24"/>
+          <w:szCs w:val="24"/>
+        </w:rPr>
+        <w:t xml:space="preserve">linha </w:t>
+      </w:r>
+      <w:r>
+        <w:rPr>
+          <w:rFonts w:ascii="Georgia" w:hAnsi="Georgia"/>
+          <w:sz w:val="24"/>
+          <w:szCs w:val="24"/>
+        </w:rPr>
+        <w:t>reta.</w:t>
+      </w:r>
     </w:p>
     <w:p>
       <w:pPr>
@@ -258,7 +332,15 @@
           <w:sz w:val="24"/>
           <w:szCs w:val="24"/>
         </w:rPr>
-        <w:t>Para tanto, o código matlab foi integrado com a API Java conforme descrito no tutorial e o código abaixo foi utilizado para executar a leitura dos sensores laser.</w:t>
+        <w:t>Para tanto, o código M</w:t>
+      </w:r>
+      <w:r>
+        <w:rPr>
+          <w:rFonts w:ascii="Georgia" w:hAnsi="Georgia"/>
+          <w:sz w:val="24"/>
+          <w:szCs w:val="24"/>
+        </w:rPr>
+        <w:t>atlab foi integrado com a API Java conforme descrito no tutorial e o código abaixo foi utilizado para executar a leitura dos sensores laser.</w:t>
       </w:r>
     </w:p>
     <w:p>
@@ -766,7 +848,31 @@
           <w:sz w:val="24"/>
           <w:szCs w:val="24"/>
         </w:rPr>
-        <w:t>O resultado pode ser verificado na matrix laser_data, que tem 11 conjuntos de medições do laser com variações de ângulo de 20 graus.</w:t>
+        <w:t xml:space="preserve">O resultado pode ser verificado na matrix laser_data, que </w:t>
+      </w:r>
+      <w:r>
+        <w:rPr>
+          <w:rFonts w:ascii="Georgia" w:hAnsi="Georgia"/>
+          <w:sz w:val="24"/>
+          <w:szCs w:val="24"/>
+        </w:rPr>
+        <w:t>consiste de</w:t>
+      </w:r>
+      <w:r>
+        <w:rPr>
+          <w:rFonts w:ascii="Georgia" w:hAnsi="Georgia"/>
+          <w:sz w:val="24"/>
+          <w:szCs w:val="24"/>
+        </w:rPr>
+        <w:t xml:space="preserve"> 11 conjuntos de medições do laser com variações de ângulo de 20 graus.</w:t>
+      </w:r>
+      <w:r>
+        <w:rPr>
+          <w:rFonts w:ascii="Georgia" w:hAnsi="Georgia"/>
+          <w:sz w:val="24"/>
+          <w:szCs w:val="24"/>
+        </w:rPr>
+        <w:t xml:space="preserve"> Foram realizadas 5000 execuções para se obter uma massa de dados grande.</w:t>
       </w:r>
     </w:p>
     <w:p>
@@ -785,8 +891,8 @@
         </w:rPr>
         <w:drawing>
           <wp:inline distT="0" distB="0" distL="0" distR="0" wp14:anchorId="560CC2C6" wp14:editId="5C833C67">
-            <wp:extent cx="5400040" cy="3767455"/>
-            <wp:effectExtent l="0" t="0" r="0" b="4445"/>
+            <wp:extent cx="4572000" cy="3189756"/>
+            <wp:effectExtent l="0" t="0" r="0" b="0"/>
             <wp:docPr id="1" name="Picture 1"/>
             <wp:cNvGraphicFramePr>
               <a:graphicFrameLocks xmlns:a="http://schemas.openxmlformats.org/drawingml/2006/main" noChangeAspect="1"/>
@@ -807,7 +913,7 @@
                   <pic:spPr>
                     <a:xfrm>
                       <a:off x="0" y="0"/>
-                      <a:ext cx="5400040" cy="3767455"/>
+                      <a:ext cx="4595687" cy="3206282"/>
                     </a:xfrm>
                     <a:prstGeom prst="rect">
                       <a:avLst/>
@@ -824,40 +930,1168 @@
       <w:pPr>
         <w:rPr>
           <w:rFonts w:ascii="Georgia" w:hAnsi="Georgia"/>
+          <w:b/>
+          <w:sz w:val="28"/>
+          <w:szCs w:val="28"/>
+        </w:rPr>
+      </w:pPr>
+      <w:r>
+        <w:rPr>
+          <w:rFonts w:ascii="Georgia" w:hAnsi="Georgia"/>
           <w:sz w:val="24"/>
           <w:szCs w:val="24"/>
         </w:rPr>
-      </w:pPr>
-      <w:r>
-        <w:rPr>
-          <w:rFonts w:ascii="Georgia" w:hAnsi="Georgia"/>
-          <w:sz w:val="24"/>
-          <w:szCs w:val="24"/>
-        </w:rPr>
         <w:lastRenderedPageBreak/>
-        <w:t>As 5000 medidas foram plotadas nos gráficos abaixo e pode-se verificar que se aproximam de uma distribuição normal.</w:t>
-      </w:r>
-    </w:p>
-    <w:p>
-      <w:pPr>
-        <w:rPr>
-          <w:rFonts w:ascii="Georgia" w:hAnsi="Georgia"/>
-          <w:sz w:val="24"/>
-          <w:szCs w:val="24"/>
-        </w:rPr>
-      </w:pPr>
-      <w:r>
+        <w:t>As medições obtidas foram verificadas utilizando o teste de Shapiro-Wilk para variações do parâmetro alpha (nível de significância) conforme abaixo:</w:t>
+      </w:r>
+    </w:p>
+    <w:p>
+      <w:pPr>
+        <w:numPr>
+          <w:ilvl w:val="0"/>
+          <w:numId w:val="8"/>
+        </w:numPr>
+        <w:pBdr>
+          <w:left w:val="single" w:sz="18" w:space="0" w:color="6CE26C"/>
+        </w:pBdr>
+        <w:shd w:val="clear" w:color="auto" w:fill="FFFFFF"/>
+        <w:spacing w:beforeAutospacing="1" w:after="0" w:afterAutospacing="1" w:line="210" w:lineRule="atLeast"/>
+        <w:rPr>
+          <w:rFonts w:ascii="Consolas" w:eastAsia="Times New Roman" w:hAnsi="Consolas" w:cs="Times New Roman"/>
+          <w:color w:val="5C5C5C"/>
+          <w:sz w:val="18"/>
+          <w:szCs w:val="18"/>
+          <w:lang w:val="en-US"/>
+        </w:rPr>
+      </w:pPr>
+      <w:r>
+        <w:rPr>
+          <w:rFonts w:ascii="Consolas" w:eastAsia="Times New Roman" w:hAnsi="Consolas" w:cs="Times New Roman"/>
+          <w:color w:val="000000"/>
+          <w:sz w:val="18"/>
+          <w:szCs w:val="18"/>
+          <w:bdr w:val="none" w:sz="0" w:space="0" w:color="auto" w:frame="1"/>
+          <w:lang w:val="en-US"/>
+        </w:rPr>
+        <w:t>&gt;&gt; </w:t>
+      </w:r>
+      <w:proofErr w:type="spellStart"/>
+      <w:r>
+        <w:rPr>
+          <w:rFonts w:ascii="Consolas" w:eastAsia="Times New Roman" w:hAnsi="Consolas" w:cs="Times New Roman"/>
+          <w:color w:val="000000"/>
+          <w:sz w:val="18"/>
+          <w:szCs w:val="18"/>
+          <w:bdr w:val="none" w:sz="0" w:space="0" w:color="auto" w:frame="1"/>
+          <w:lang w:val="en-US"/>
+        </w:rPr>
+        <w:t>run_swtest</w:t>
+      </w:r>
+      <w:proofErr w:type="spellEnd"/>
+      <w:r>
+        <w:rPr>
+          <w:rFonts w:ascii="Consolas" w:eastAsia="Times New Roman" w:hAnsi="Consolas" w:cs="Times New Roman"/>
+          <w:color w:val="000000"/>
+          <w:sz w:val="18"/>
+          <w:szCs w:val="18"/>
+          <w:bdr w:val="none" w:sz="0" w:space="0" w:color="auto" w:frame="1"/>
+          <w:lang w:val="en-US"/>
+        </w:rPr>
+        <w:t>(a)  </w:t>
+      </w:r>
+    </w:p>
+    <w:p>
+      <w:pPr>
+        <w:numPr>
+          <w:ilvl w:val="0"/>
+          <w:numId w:val="8"/>
+        </w:numPr>
+        <w:pBdr>
+          <w:left w:val="single" w:sz="18" w:space="0" w:color="6CE26C"/>
+        </w:pBdr>
+        <w:shd w:val="clear" w:color="auto" w:fill="F8F8F8"/>
+        <w:spacing w:beforeAutospacing="1" w:after="0" w:afterAutospacing="1" w:line="210" w:lineRule="atLeast"/>
+        <w:rPr>
+          <w:rFonts w:ascii="Consolas" w:eastAsia="Times New Roman" w:hAnsi="Consolas" w:cs="Times New Roman"/>
+          <w:color w:val="5C5C5C"/>
+          <w:sz w:val="18"/>
+          <w:szCs w:val="18"/>
+          <w:lang w:val="en-US"/>
+        </w:rPr>
+      </w:pPr>
+      <w:r>
+        <w:rPr>
+          <w:rFonts w:ascii="Consolas" w:eastAsia="Times New Roman" w:hAnsi="Consolas" w:cs="Times New Roman"/>
+          <w:color w:val="000000"/>
+          <w:sz w:val="18"/>
+          <w:szCs w:val="18"/>
+          <w:bdr w:val="none" w:sz="0" w:space="0" w:color="auto" w:frame="1"/>
+          <w:lang w:val="en-US"/>
+        </w:rPr>
+        <w:t>Alpha: 0.050000 </w:t>
+      </w:r>
+      <w:proofErr w:type="spellStart"/>
+      <w:r>
+        <w:rPr>
+          <w:rFonts w:ascii="Consolas" w:eastAsia="Times New Roman" w:hAnsi="Consolas" w:cs="Times New Roman"/>
+          <w:color w:val="000000"/>
+          <w:sz w:val="18"/>
+          <w:szCs w:val="18"/>
+          <w:bdr w:val="none" w:sz="0" w:space="0" w:color="auto" w:frame="1"/>
+          <w:lang w:val="en-US"/>
+        </w:rPr>
+        <w:t>Swtest</w:t>
+      </w:r>
+      <w:proofErr w:type="spellEnd"/>
+      <w:r>
+        <w:rPr>
+          <w:rFonts w:ascii="Consolas" w:eastAsia="Times New Roman" w:hAnsi="Consolas" w:cs="Times New Roman"/>
+          <w:color w:val="000000"/>
+          <w:sz w:val="18"/>
+          <w:szCs w:val="18"/>
+          <w:bdr w:val="none" w:sz="0" w:space="0" w:color="auto" w:frame="1"/>
+          <w:lang w:val="en-US"/>
+        </w:rPr>
+        <w:t>: 1  </w:t>
+      </w:r>
+    </w:p>
+    <w:p>
+      <w:pPr>
+        <w:numPr>
+          <w:ilvl w:val="0"/>
+          <w:numId w:val="8"/>
+        </w:numPr>
+        <w:pBdr>
+          <w:left w:val="single" w:sz="18" w:space="0" w:color="6CE26C"/>
+        </w:pBdr>
+        <w:shd w:val="clear" w:color="auto" w:fill="FFFFFF"/>
+        <w:spacing w:beforeAutospacing="1" w:after="0" w:afterAutospacing="1" w:line="210" w:lineRule="atLeast"/>
+        <w:rPr>
+          <w:rFonts w:ascii="Consolas" w:eastAsia="Times New Roman" w:hAnsi="Consolas" w:cs="Times New Roman"/>
+          <w:color w:val="5C5C5C"/>
+          <w:sz w:val="18"/>
+          <w:szCs w:val="18"/>
+          <w:lang w:val="en-US"/>
+        </w:rPr>
+      </w:pPr>
+      <w:r>
+        <w:rPr>
+          <w:rFonts w:ascii="Consolas" w:eastAsia="Times New Roman" w:hAnsi="Consolas" w:cs="Times New Roman"/>
+          <w:color w:val="000000"/>
+          <w:sz w:val="18"/>
+          <w:szCs w:val="18"/>
+          <w:bdr w:val="none" w:sz="0" w:space="0" w:color="auto" w:frame="1"/>
+          <w:lang w:val="en-US"/>
+        </w:rPr>
+        <w:t>Alpha: 0.100000 </w:t>
+      </w:r>
+      <w:proofErr w:type="spellStart"/>
+      <w:r>
+        <w:rPr>
+          <w:rFonts w:ascii="Consolas" w:eastAsia="Times New Roman" w:hAnsi="Consolas" w:cs="Times New Roman"/>
+          <w:color w:val="000000"/>
+          <w:sz w:val="18"/>
+          <w:szCs w:val="18"/>
+          <w:bdr w:val="none" w:sz="0" w:space="0" w:color="auto" w:frame="1"/>
+          <w:lang w:val="en-US"/>
+        </w:rPr>
+        <w:t>Swtest</w:t>
+      </w:r>
+      <w:proofErr w:type="spellEnd"/>
+      <w:r>
+        <w:rPr>
+          <w:rFonts w:ascii="Consolas" w:eastAsia="Times New Roman" w:hAnsi="Consolas" w:cs="Times New Roman"/>
+          <w:color w:val="000000"/>
+          <w:sz w:val="18"/>
+          <w:szCs w:val="18"/>
+          <w:bdr w:val="none" w:sz="0" w:space="0" w:color="auto" w:frame="1"/>
+          <w:lang w:val="en-US"/>
+        </w:rPr>
+        <w:t>: 1  </w:t>
+      </w:r>
+    </w:p>
+    <w:p>
+      <w:pPr>
+        <w:numPr>
+          <w:ilvl w:val="0"/>
+          <w:numId w:val="8"/>
+        </w:numPr>
+        <w:pBdr>
+          <w:left w:val="single" w:sz="18" w:space="0" w:color="6CE26C"/>
+        </w:pBdr>
+        <w:shd w:val="clear" w:color="auto" w:fill="F8F8F8"/>
+        <w:spacing w:beforeAutospacing="1" w:after="0" w:afterAutospacing="1" w:line="210" w:lineRule="atLeast"/>
+        <w:rPr>
+          <w:rFonts w:ascii="Consolas" w:eastAsia="Times New Roman" w:hAnsi="Consolas" w:cs="Times New Roman"/>
+          <w:color w:val="5C5C5C"/>
+          <w:sz w:val="18"/>
+          <w:szCs w:val="18"/>
+          <w:lang w:val="en-US"/>
+        </w:rPr>
+      </w:pPr>
+      <w:r>
+        <w:rPr>
+          <w:rFonts w:ascii="Consolas" w:eastAsia="Times New Roman" w:hAnsi="Consolas" w:cs="Times New Roman"/>
+          <w:color w:val="000000"/>
+          <w:sz w:val="18"/>
+          <w:szCs w:val="18"/>
+          <w:bdr w:val="none" w:sz="0" w:space="0" w:color="auto" w:frame="1"/>
+          <w:lang w:val="en-US"/>
+        </w:rPr>
+        <w:t>Alpha: 0.150000 </w:t>
+      </w:r>
+      <w:proofErr w:type="spellStart"/>
+      <w:r>
+        <w:rPr>
+          <w:rFonts w:ascii="Consolas" w:eastAsia="Times New Roman" w:hAnsi="Consolas" w:cs="Times New Roman"/>
+          <w:color w:val="000000"/>
+          <w:sz w:val="18"/>
+          <w:szCs w:val="18"/>
+          <w:bdr w:val="none" w:sz="0" w:space="0" w:color="auto" w:frame="1"/>
+          <w:lang w:val="en-US"/>
+        </w:rPr>
+        <w:t>Swtest</w:t>
+      </w:r>
+      <w:proofErr w:type="spellEnd"/>
+      <w:r>
+        <w:rPr>
+          <w:rFonts w:ascii="Consolas" w:eastAsia="Times New Roman" w:hAnsi="Consolas" w:cs="Times New Roman"/>
+          <w:color w:val="000000"/>
+          <w:sz w:val="18"/>
+          <w:szCs w:val="18"/>
+          <w:bdr w:val="none" w:sz="0" w:space="0" w:color="auto" w:frame="1"/>
+          <w:lang w:val="en-US"/>
+        </w:rPr>
+        <w:t>: 1  </w:t>
+      </w:r>
+    </w:p>
+    <w:p>
+      <w:pPr>
+        <w:numPr>
+          <w:ilvl w:val="0"/>
+          <w:numId w:val="8"/>
+        </w:numPr>
+        <w:pBdr>
+          <w:left w:val="single" w:sz="18" w:space="0" w:color="6CE26C"/>
+        </w:pBdr>
+        <w:shd w:val="clear" w:color="auto" w:fill="FFFFFF"/>
+        <w:spacing w:beforeAutospacing="1" w:after="0" w:afterAutospacing="1" w:line="210" w:lineRule="atLeast"/>
+        <w:rPr>
+          <w:rFonts w:ascii="Consolas" w:eastAsia="Times New Roman" w:hAnsi="Consolas" w:cs="Times New Roman"/>
+          <w:color w:val="5C5C5C"/>
+          <w:sz w:val="18"/>
+          <w:szCs w:val="18"/>
+          <w:lang w:val="en-US"/>
+        </w:rPr>
+      </w:pPr>
+      <w:r>
+        <w:rPr>
+          <w:rFonts w:ascii="Consolas" w:eastAsia="Times New Roman" w:hAnsi="Consolas" w:cs="Times New Roman"/>
+          <w:color w:val="000000"/>
+          <w:sz w:val="18"/>
+          <w:szCs w:val="18"/>
+          <w:bdr w:val="none" w:sz="0" w:space="0" w:color="auto" w:frame="1"/>
+          <w:lang w:val="en-US"/>
+        </w:rPr>
+        <w:t>Alpha: 0.200000 </w:t>
+      </w:r>
+      <w:proofErr w:type="spellStart"/>
+      <w:r>
+        <w:rPr>
+          <w:rFonts w:ascii="Consolas" w:eastAsia="Times New Roman" w:hAnsi="Consolas" w:cs="Times New Roman"/>
+          <w:color w:val="000000"/>
+          <w:sz w:val="18"/>
+          <w:szCs w:val="18"/>
+          <w:bdr w:val="none" w:sz="0" w:space="0" w:color="auto" w:frame="1"/>
+          <w:lang w:val="en-US"/>
+        </w:rPr>
+        <w:t>Swtest</w:t>
+      </w:r>
+      <w:proofErr w:type="spellEnd"/>
+      <w:r>
+        <w:rPr>
+          <w:rFonts w:ascii="Consolas" w:eastAsia="Times New Roman" w:hAnsi="Consolas" w:cs="Times New Roman"/>
+          <w:color w:val="000000"/>
+          <w:sz w:val="18"/>
+          <w:szCs w:val="18"/>
+          <w:bdr w:val="none" w:sz="0" w:space="0" w:color="auto" w:frame="1"/>
+          <w:lang w:val="en-US"/>
+        </w:rPr>
+        <w:t>: 1  </w:t>
+      </w:r>
+    </w:p>
+    <w:p>
+      <w:pPr>
+        <w:numPr>
+          <w:ilvl w:val="0"/>
+          <w:numId w:val="8"/>
+        </w:numPr>
+        <w:pBdr>
+          <w:left w:val="single" w:sz="18" w:space="0" w:color="6CE26C"/>
+        </w:pBdr>
+        <w:shd w:val="clear" w:color="auto" w:fill="F8F8F8"/>
+        <w:spacing w:beforeAutospacing="1" w:after="0" w:afterAutospacing="1" w:line="210" w:lineRule="atLeast"/>
+        <w:rPr>
+          <w:rFonts w:ascii="Consolas" w:eastAsia="Times New Roman" w:hAnsi="Consolas" w:cs="Times New Roman"/>
+          <w:color w:val="5C5C5C"/>
+          <w:sz w:val="18"/>
+          <w:szCs w:val="18"/>
+          <w:lang w:val="en-US"/>
+        </w:rPr>
+      </w:pPr>
+      <w:r>
+        <w:rPr>
+          <w:rFonts w:ascii="Consolas" w:eastAsia="Times New Roman" w:hAnsi="Consolas" w:cs="Times New Roman"/>
+          <w:color w:val="000000"/>
+          <w:sz w:val="18"/>
+          <w:szCs w:val="18"/>
+          <w:bdr w:val="none" w:sz="0" w:space="0" w:color="auto" w:frame="1"/>
+          <w:lang w:val="en-US"/>
+        </w:rPr>
+        <w:t>Alpha: 0.250000 </w:t>
+      </w:r>
+      <w:proofErr w:type="spellStart"/>
+      <w:r>
+        <w:rPr>
+          <w:rFonts w:ascii="Consolas" w:eastAsia="Times New Roman" w:hAnsi="Consolas" w:cs="Times New Roman"/>
+          <w:color w:val="000000"/>
+          <w:sz w:val="18"/>
+          <w:szCs w:val="18"/>
+          <w:bdr w:val="none" w:sz="0" w:space="0" w:color="auto" w:frame="1"/>
+          <w:lang w:val="en-US"/>
+        </w:rPr>
+        <w:t>Swtest</w:t>
+      </w:r>
+      <w:proofErr w:type="spellEnd"/>
+      <w:r>
+        <w:rPr>
+          <w:rFonts w:ascii="Consolas" w:eastAsia="Times New Roman" w:hAnsi="Consolas" w:cs="Times New Roman"/>
+          <w:color w:val="000000"/>
+          <w:sz w:val="18"/>
+          <w:szCs w:val="18"/>
+          <w:bdr w:val="none" w:sz="0" w:space="0" w:color="auto" w:frame="1"/>
+          <w:lang w:val="en-US"/>
+        </w:rPr>
+        <w:t>: 1  </w:t>
+      </w:r>
+    </w:p>
+    <w:p>
+      <w:pPr>
+        <w:numPr>
+          <w:ilvl w:val="0"/>
+          <w:numId w:val="8"/>
+        </w:numPr>
+        <w:pBdr>
+          <w:left w:val="single" w:sz="18" w:space="0" w:color="6CE26C"/>
+        </w:pBdr>
+        <w:shd w:val="clear" w:color="auto" w:fill="FFFFFF"/>
+        <w:spacing w:beforeAutospacing="1" w:after="0" w:afterAutospacing="1" w:line="210" w:lineRule="atLeast"/>
+        <w:rPr>
+          <w:rFonts w:ascii="Consolas" w:eastAsia="Times New Roman" w:hAnsi="Consolas" w:cs="Times New Roman"/>
+          <w:color w:val="5C5C5C"/>
+          <w:sz w:val="18"/>
+          <w:szCs w:val="18"/>
+          <w:lang w:val="en-US"/>
+        </w:rPr>
+      </w:pPr>
+      <w:r>
+        <w:rPr>
+          <w:rFonts w:ascii="Consolas" w:eastAsia="Times New Roman" w:hAnsi="Consolas" w:cs="Times New Roman"/>
+          <w:color w:val="000000"/>
+          <w:sz w:val="18"/>
+          <w:szCs w:val="18"/>
+          <w:bdr w:val="none" w:sz="0" w:space="0" w:color="auto" w:frame="1"/>
+          <w:lang w:val="en-US"/>
+        </w:rPr>
+        <w:t>Alpha: 0.300000 </w:t>
+      </w:r>
+      <w:proofErr w:type="spellStart"/>
+      <w:r>
+        <w:rPr>
+          <w:rFonts w:ascii="Consolas" w:eastAsia="Times New Roman" w:hAnsi="Consolas" w:cs="Times New Roman"/>
+          <w:color w:val="000000"/>
+          <w:sz w:val="18"/>
+          <w:szCs w:val="18"/>
+          <w:bdr w:val="none" w:sz="0" w:space="0" w:color="auto" w:frame="1"/>
+          <w:lang w:val="en-US"/>
+        </w:rPr>
+        <w:t>Swtest</w:t>
+      </w:r>
+      <w:proofErr w:type="spellEnd"/>
+      <w:r>
+        <w:rPr>
+          <w:rFonts w:ascii="Consolas" w:eastAsia="Times New Roman" w:hAnsi="Consolas" w:cs="Times New Roman"/>
+          <w:color w:val="000000"/>
+          <w:sz w:val="18"/>
+          <w:szCs w:val="18"/>
+          <w:bdr w:val="none" w:sz="0" w:space="0" w:color="auto" w:frame="1"/>
+          <w:lang w:val="en-US"/>
+        </w:rPr>
+        <w:t>: 1  </w:t>
+      </w:r>
+    </w:p>
+    <w:p>
+      <w:pPr>
+        <w:numPr>
+          <w:ilvl w:val="0"/>
+          <w:numId w:val="8"/>
+        </w:numPr>
+        <w:pBdr>
+          <w:left w:val="single" w:sz="18" w:space="0" w:color="6CE26C"/>
+        </w:pBdr>
+        <w:shd w:val="clear" w:color="auto" w:fill="F8F8F8"/>
+        <w:spacing w:beforeAutospacing="1" w:after="0" w:afterAutospacing="1" w:line="210" w:lineRule="atLeast"/>
+        <w:rPr>
+          <w:rFonts w:ascii="Consolas" w:eastAsia="Times New Roman" w:hAnsi="Consolas" w:cs="Times New Roman"/>
+          <w:color w:val="5C5C5C"/>
+          <w:sz w:val="18"/>
+          <w:szCs w:val="18"/>
+          <w:lang w:val="en-US"/>
+        </w:rPr>
+      </w:pPr>
+      <w:r>
+        <w:rPr>
+          <w:rFonts w:ascii="Consolas" w:eastAsia="Times New Roman" w:hAnsi="Consolas" w:cs="Times New Roman"/>
+          <w:color w:val="000000"/>
+          <w:sz w:val="18"/>
+          <w:szCs w:val="18"/>
+          <w:bdr w:val="none" w:sz="0" w:space="0" w:color="auto" w:frame="1"/>
+          <w:lang w:val="en-US"/>
+        </w:rPr>
+        <w:t>Alpha: 0.350000 </w:t>
+      </w:r>
+      <w:proofErr w:type="spellStart"/>
+      <w:r>
+        <w:rPr>
+          <w:rFonts w:ascii="Consolas" w:eastAsia="Times New Roman" w:hAnsi="Consolas" w:cs="Times New Roman"/>
+          <w:color w:val="000000"/>
+          <w:sz w:val="18"/>
+          <w:szCs w:val="18"/>
+          <w:bdr w:val="none" w:sz="0" w:space="0" w:color="auto" w:frame="1"/>
+          <w:lang w:val="en-US"/>
+        </w:rPr>
+        <w:t>Swtest</w:t>
+      </w:r>
+      <w:proofErr w:type="spellEnd"/>
+      <w:r>
+        <w:rPr>
+          <w:rFonts w:ascii="Consolas" w:eastAsia="Times New Roman" w:hAnsi="Consolas" w:cs="Times New Roman"/>
+          <w:color w:val="000000"/>
+          <w:sz w:val="18"/>
+          <w:szCs w:val="18"/>
+          <w:bdr w:val="none" w:sz="0" w:space="0" w:color="auto" w:frame="1"/>
+          <w:lang w:val="en-US"/>
+        </w:rPr>
+        <w:t>: 1  </w:t>
+      </w:r>
+    </w:p>
+    <w:p>
+      <w:pPr>
+        <w:numPr>
+          <w:ilvl w:val="0"/>
+          <w:numId w:val="8"/>
+        </w:numPr>
+        <w:pBdr>
+          <w:left w:val="single" w:sz="18" w:space="0" w:color="6CE26C"/>
+        </w:pBdr>
+        <w:shd w:val="clear" w:color="auto" w:fill="FFFFFF"/>
+        <w:spacing w:beforeAutospacing="1" w:after="0" w:afterAutospacing="1" w:line="210" w:lineRule="atLeast"/>
+        <w:rPr>
+          <w:rFonts w:ascii="Consolas" w:eastAsia="Times New Roman" w:hAnsi="Consolas" w:cs="Times New Roman"/>
+          <w:color w:val="5C5C5C"/>
+          <w:sz w:val="18"/>
+          <w:szCs w:val="18"/>
+          <w:lang w:val="en-US"/>
+        </w:rPr>
+      </w:pPr>
+      <w:r>
+        <w:rPr>
+          <w:rFonts w:ascii="Consolas" w:eastAsia="Times New Roman" w:hAnsi="Consolas" w:cs="Times New Roman"/>
+          <w:color w:val="000000"/>
+          <w:sz w:val="18"/>
+          <w:szCs w:val="18"/>
+          <w:bdr w:val="none" w:sz="0" w:space="0" w:color="auto" w:frame="1"/>
+          <w:lang w:val="en-US"/>
+        </w:rPr>
+        <w:t>Alpha: 0.400000 </w:t>
+      </w:r>
+      <w:proofErr w:type="spellStart"/>
+      <w:r>
+        <w:rPr>
+          <w:rFonts w:ascii="Consolas" w:eastAsia="Times New Roman" w:hAnsi="Consolas" w:cs="Times New Roman"/>
+          <w:color w:val="000000"/>
+          <w:sz w:val="18"/>
+          <w:szCs w:val="18"/>
+          <w:bdr w:val="none" w:sz="0" w:space="0" w:color="auto" w:frame="1"/>
+          <w:lang w:val="en-US"/>
+        </w:rPr>
+        <w:t>Swtest</w:t>
+      </w:r>
+      <w:proofErr w:type="spellEnd"/>
+      <w:r>
+        <w:rPr>
+          <w:rFonts w:ascii="Consolas" w:eastAsia="Times New Roman" w:hAnsi="Consolas" w:cs="Times New Roman"/>
+          <w:color w:val="000000"/>
+          <w:sz w:val="18"/>
+          <w:szCs w:val="18"/>
+          <w:bdr w:val="none" w:sz="0" w:space="0" w:color="auto" w:frame="1"/>
+          <w:lang w:val="en-US"/>
+        </w:rPr>
+        <w:t>: 1  </w:t>
+      </w:r>
+    </w:p>
+    <w:p>
+      <w:pPr>
+        <w:numPr>
+          <w:ilvl w:val="0"/>
+          <w:numId w:val="8"/>
+        </w:numPr>
+        <w:pBdr>
+          <w:left w:val="single" w:sz="18" w:space="0" w:color="6CE26C"/>
+        </w:pBdr>
+        <w:shd w:val="clear" w:color="auto" w:fill="F8F8F8"/>
+        <w:spacing w:beforeAutospacing="1" w:after="0" w:afterAutospacing="1" w:line="210" w:lineRule="atLeast"/>
+        <w:rPr>
+          <w:rFonts w:ascii="Consolas" w:eastAsia="Times New Roman" w:hAnsi="Consolas" w:cs="Times New Roman"/>
+          <w:color w:val="5C5C5C"/>
+          <w:sz w:val="18"/>
+          <w:szCs w:val="18"/>
+          <w:lang w:val="en-US"/>
+        </w:rPr>
+      </w:pPr>
+      <w:r>
+        <w:rPr>
+          <w:rFonts w:ascii="Consolas" w:eastAsia="Times New Roman" w:hAnsi="Consolas" w:cs="Times New Roman"/>
+          <w:color w:val="000000"/>
+          <w:sz w:val="18"/>
+          <w:szCs w:val="18"/>
+          <w:bdr w:val="none" w:sz="0" w:space="0" w:color="auto" w:frame="1"/>
+          <w:lang w:val="en-US"/>
+        </w:rPr>
+        <w:t>Alpha: 0.450000 </w:t>
+      </w:r>
+      <w:proofErr w:type="spellStart"/>
+      <w:r>
+        <w:rPr>
+          <w:rFonts w:ascii="Consolas" w:eastAsia="Times New Roman" w:hAnsi="Consolas" w:cs="Times New Roman"/>
+          <w:color w:val="000000"/>
+          <w:sz w:val="18"/>
+          <w:szCs w:val="18"/>
+          <w:bdr w:val="none" w:sz="0" w:space="0" w:color="auto" w:frame="1"/>
+          <w:lang w:val="en-US"/>
+        </w:rPr>
+        <w:t>Swtest</w:t>
+      </w:r>
+      <w:proofErr w:type="spellEnd"/>
+      <w:r>
+        <w:rPr>
+          <w:rFonts w:ascii="Consolas" w:eastAsia="Times New Roman" w:hAnsi="Consolas" w:cs="Times New Roman"/>
+          <w:color w:val="000000"/>
+          <w:sz w:val="18"/>
+          <w:szCs w:val="18"/>
+          <w:bdr w:val="none" w:sz="0" w:space="0" w:color="auto" w:frame="1"/>
+          <w:lang w:val="en-US"/>
+        </w:rPr>
+        <w:t>: 1  </w:t>
+      </w:r>
+    </w:p>
+    <w:p>
+      <w:pPr>
+        <w:numPr>
+          <w:ilvl w:val="0"/>
+          <w:numId w:val="8"/>
+        </w:numPr>
+        <w:pBdr>
+          <w:left w:val="single" w:sz="18" w:space="0" w:color="6CE26C"/>
+        </w:pBdr>
+        <w:shd w:val="clear" w:color="auto" w:fill="FFFFFF"/>
+        <w:spacing w:beforeAutospacing="1" w:after="0" w:afterAutospacing="1" w:line="210" w:lineRule="atLeast"/>
+        <w:rPr>
+          <w:rFonts w:ascii="Consolas" w:eastAsia="Times New Roman" w:hAnsi="Consolas" w:cs="Times New Roman"/>
+          <w:color w:val="5C5C5C"/>
+          <w:sz w:val="18"/>
+          <w:szCs w:val="18"/>
+          <w:lang w:val="en-US"/>
+        </w:rPr>
+      </w:pPr>
+      <w:r>
+        <w:rPr>
+          <w:rFonts w:ascii="Consolas" w:eastAsia="Times New Roman" w:hAnsi="Consolas" w:cs="Times New Roman"/>
+          <w:color w:val="000000"/>
+          <w:sz w:val="18"/>
+          <w:szCs w:val="18"/>
+          <w:bdr w:val="none" w:sz="0" w:space="0" w:color="auto" w:frame="1"/>
+          <w:lang w:val="en-US"/>
+        </w:rPr>
+        <w:t>Alpha: 0.500000 </w:t>
+      </w:r>
+      <w:proofErr w:type="spellStart"/>
+      <w:r>
+        <w:rPr>
+          <w:rFonts w:ascii="Consolas" w:eastAsia="Times New Roman" w:hAnsi="Consolas" w:cs="Times New Roman"/>
+          <w:color w:val="000000"/>
+          <w:sz w:val="18"/>
+          <w:szCs w:val="18"/>
+          <w:bdr w:val="none" w:sz="0" w:space="0" w:color="auto" w:frame="1"/>
+          <w:lang w:val="en-US"/>
+        </w:rPr>
+        <w:t>Swtest</w:t>
+      </w:r>
+      <w:proofErr w:type="spellEnd"/>
+      <w:r>
+        <w:rPr>
+          <w:rFonts w:ascii="Consolas" w:eastAsia="Times New Roman" w:hAnsi="Consolas" w:cs="Times New Roman"/>
+          <w:color w:val="000000"/>
+          <w:sz w:val="18"/>
+          <w:szCs w:val="18"/>
+          <w:bdr w:val="none" w:sz="0" w:space="0" w:color="auto" w:frame="1"/>
+          <w:lang w:val="en-US"/>
+        </w:rPr>
+        <w:t>: 1  </w:t>
+      </w:r>
+    </w:p>
+    <w:p>
+      <w:pPr>
+        <w:numPr>
+          <w:ilvl w:val="0"/>
+          <w:numId w:val="8"/>
+        </w:numPr>
+        <w:pBdr>
+          <w:left w:val="single" w:sz="18" w:space="0" w:color="6CE26C"/>
+        </w:pBdr>
+        <w:shd w:val="clear" w:color="auto" w:fill="F8F8F8"/>
+        <w:spacing w:beforeAutospacing="1" w:after="0" w:afterAutospacing="1" w:line="210" w:lineRule="atLeast"/>
+        <w:rPr>
+          <w:rFonts w:ascii="Consolas" w:eastAsia="Times New Roman" w:hAnsi="Consolas" w:cs="Times New Roman"/>
+          <w:color w:val="5C5C5C"/>
+          <w:sz w:val="18"/>
+          <w:szCs w:val="18"/>
+          <w:lang w:val="en-US"/>
+        </w:rPr>
+      </w:pPr>
+      <w:r>
+        <w:rPr>
+          <w:rFonts w:ascii="Consolas" w:eastAsia="Times New Roman" w:hAnsi="Consolas" w:cs="Times New Roman"/>
+          <w:color w:val="000000"/>
+          <w:sz w:val="18"/>
+          <w:szCs w:val="18"/>
+          <w:bdr w:val="none" w:sz="0" w:space="0" w:color="auto" w:frame="1"/>
+          <w:lang w:val="en-US"/>
+        </w:rPr>
+        <w:t>Alpha: 0.550000 </w:t>
+      </w:r>
+      <w:proofErr w:type="spellStart"/>
+      <w:r>
+        <w:rPr>
+          <w:rFonts w:ascii="Consolas" w:eastAsia="Times New Roman" w:hAnsi="Consolas" w:cs="Times New Roman"/>
+          <w:color w:val="000000"/>
+          <w:sz w:val="18"/>
+          <w:szCs w:val="18"/>
+          <w:bdr w:val="none" w:sz="0" w:space="0" w:color="auto" w:frame="1"/>
+          <w:lang w:val="en-US"/>
+        </w:rPr>
+        <w:t>Swtest</w:t>
+      </w:r>
+      <w:proofErr w:type="spellEnd"/>
+      <w:r>
+        <w:rPr>
+          <w:rFonts w:ascii="Consolas" w:eastAsia="Times New Roman" w:hAnsi="Consolas" w:cs="Times New Roman"/>
+          <w:color w:val="000000"/>
+          <w:sz w:val="18"/>
+          <w:szCs w:val="18"/>
+          <w:bdr w:val="none" w:sz="0" w:space="0" w:color="auto" w:frame="1"/>
+          <w:lang w:val="en-US"/>
+        </w:rPr>
+        <w:t>: 1  </w:t>
+      </w:r>
+    </w:p>
+    <w:p>
+      <w:pPr>
+        <w:numPr>
+          <w:ilvl w:val="0"/>
+          <w:numId w:val="8"/>
+        </w:numPr>
+        <w:pBdr>
+          <w:left w:val="single" w:sz="18" w:space="0" w:color="6CE26C"/>
+        </w:pBdr>
+        <w:shd w:val="clear" w:color="auto" w:fill="FFFFFF"/>
+        <w:spacing w:beforeAutospacing="1" w:after="0" w:afterAutospacing="1" w:line="210" w:lineRule="atLeast"/>
+        <w:rPr>
+          <w:rFonts w:ascii="Consolas" w:eastAsia="Times New Roman" w:hAnsi="Consolas" w:cs="Times New Roman"/>
+          <w:color w:val="5C5C5C"/>
+          <w:sz w:val="18"/>
+          <w:szCs w:val="18"/>
+          <w:lang w:val="en-US"/>
+        </w:rPr>
+      </w:pPr>
+      <w:r>
+        <w:rPr>
+          <w:rFonts w:ascii="Consolas" w:eastAsia="Times New Roman" w:hAnsi="Consolas" w:cs="Times New Roman"/>
+          <w:color w:val="000000"/>
+          <w:sz w:val="18"/>
+          <w:szCs w:val="18"/>
+          <w:bdr w:val="none" w:sz="0" w:space="0" w:color="auto" w:frame="1"/>
+          <w:lang w:val="en-US"/>
+        </w:rPr>
+        <w:t>Alpha: 0.600000 </w:t>
+      </w:r>
+      <w:proofErr w:type="spellStart"/>
+      <w:r>
+        <w:rPr>
+          <w:rFonts w:ascii="Consolas" w:eastAsia="Times New Roman" w:hAnsi="Consolas" w:cs="Times New Roman"/>
+          <w:color w:val="000000"/>
+          <w:sz w:val="18"/>
+          <w:szCs w:val="18"/>
+          <w:bdr w:val="none" w:sz="0" w:space="0" w:color="auto" w:frame="1"/>
+          <w:lang w:val="en-US"/>
+        </w:rPr>
+        <w:t>Swtest</w:t>
+      </w:r>
+      <w:proofErr w:type="spellEnd"/>
+      <w:r>
+        <w:rPr>
+          <w:rFonts w:ascii="Consolas" w:eastAsia="Times New Roman" w:hAnsi="Consolas" w:cs="Times New Roman"/>
+          <w:color w:val="000000"/>
+          <w:sz w:val="18"/>
+          <w:szCs w:val="18"/>
+          <w:bdr w:val="none" w:sz="0" w:space="0" w:color="auto" w:frame="1"/>
+          <w:lang w:val="en-US"/>
+        </w:rPr>
+        <w:t>: 1  </w:t>
+      </w:r>
+    </w:p>
+    <w:p>
+      <w:pPr>
+        <w:numPr>
+          <w:ilvl w:val="0"/>
+          <w:numId w:val="8"/>
+        </w:numPr>
+        <w:pBdr>
+          <w:left w:val="single" w:sz="18" w:space="0" w:color="6CE26C"/>
+        </w:pBdr>
+        <w:shd w:val="clear" w:color="auto" w:fill="F8F8F8"/>
+        <w:spacing w:beforeAutospacing="1" w:after="0" w:afterAutospacing="1" w:line="210" w:lineRule="atLeast"/>
+        <w:rPr>
+          <w:rFonts w:ascii="Consolas" w:eastAsia="Times New Roman" w:hAnsi="Consolas" w:cs="Times New Roman"/>
+          <w:color w:val="5C5C5C"/>
+          <w:sz w:val="18"/>
+          <w:szCs w:val="18"/>
+          <w:lang w:val="en-US"/>
+        </w:rPr>
+      </w:pPr>
+      <w:r>
+        <w:rPr>
+          <w:rFonts w:ascii="Consolas" w:eastAsia="Times New Roman" w:hAnsi="Consolas" w:cs="Times New Roman"/>
+          <w:color w:val="000000"/>
+          <w:sz w:val="18"/>
+          <w:szCs w:val="18"/>
+          <w:bdr w:val="none" w:sz="0" w:space="0" w:color="auto" w:frame="1"/>
+          <w:lang w:val="en-US"/>
+        </w:rPr>
+        <w:t>Alpha: 0.650000 </w:t>
+      </w:r>
+      <w:proofErr w:type="spellStart"/>
+      <w:r>
+        <w:rPr>
+          <w:rFonts w:ascii="Consolas" w:eastAsia="Times New Roman" w:hAnsi="Consolas" w:cs="Times New Roman"/>
+          <w:color w:val="000000"/>
+          <w:sz w:val="18"/>
+          <w:szCs w:val="18"/>
+          <w:bdr w:val="none" w:sz="0" w:space="0" w:color="auto" w:frame="1"/>
+          <w:lang w:val="en-US"/>
+        </w:rPr>
+        <w:t>Swtest</w:t>
+      </w:r>
+      <w:proofErr w:type="spellEnd"/>
+      <w:r>
+        <w:rPr>
+          <w:rFonts w:ascii="Consolas" w:eastAsia="Times New Roman" w:hAnsi="Consolas" w:cs="Times New Roman"/>
+          <w:color w:val="000000"/>
+          <w:sz w:val="18"/>
+          <w:szCs w:val="18"/>
+          <w:bdr w:val="none" w:sz="0" w:space="0" w:color="auto" w:frame="1"/>
+          <w:lang w:val="en-US"/>
+        </w:rPr>
+        <w:t>: 1  </w:t>
+      </w:r>
+    </w:p>
+    <w:p>
+      <w:pPr>
+        <w:numPr>
+          <w:ilvl w:val="0"/>
+          <w:numId w:val="8"/>
+        </w:numPr>
+        <w:pBdr>
+          <w:left w:val="single" w:sz="18" w:space="0" w:color="6CE26C"/>
+        </w:pBdr>
+        <w:shd w:val="clear" w:color="auto" w:fill="FFFFFF"/>
+        <w:spacing w:beforeAutospacing="1" w:after="0" w:afterAutospacing="1" w:line="210" w:lineRule="atLeast"/>
+        <w:rPr>
+          <w:rFonts w:ascii="Consolas" w:eastAsia="Times New Roman" w:hAnsi="Consolas" w:cs="Times New Roman"/>
+          <w:color w:val="5C5C5C"/>
+          <w:sz w:val="18"/>
+          <w:szCs w:val="18"/>
+          <w:lang w:val="en-US"/>
+        </w:rPr>
+      </w:pPr>
+      <w:r>
+        <w:rPr>
+          <w:rFonts w:ascii="Consolas" w:eastAsia="Times New Roman" w:hAnsi="Consolas" w:cs="Times New Roman"/>
+          <w:color w:val="000000"/>
+          <w:sz w:val="18"/>
+          <w:szCs w:val="18"/>
+          <w:bdr w:val="none" w:sz="0" w:space="0" w:color="auto" w:frame="1"/>
+          <w:lang w:val="en-US"/>
+        </w:rPr>
+        <w:t>Alpha: 0.700000 </w:t>
+      </w:r>
+      <w:proofErr w:type="spellStart"/>
+      <w:r>
+        <w:rPr>
+          <w:rFonts w:ascii="Consolas" w:eastAsia="Times New Roman" w:hAnsi="Consolas" w:cs="Times New Roman"/>
+          <w:color w:val="000000"/>
+          <w:sz w:val="18"/>
+          <w:szCs w:val="18"/>
+          <w:bdr w:val="none" w:sz="0" w:space="0" w:color="auto" w:frame="1"/>
+          <w:lang w:val="en-US"/>
+        </w:rPr>
+        <w:t>Swtest</w:t>
+      </w:r>
+      <w:proofErr w:type="spellEnd"/>
+      <w:r>
+        <w:rPr>
+          <w:rFonts w:ascii="Consolas" w:eastAsia="Times New Roman" w:hAnsi="Consolas" w:cs="Times New Roman"/>
+          <w:color w:val="000000"/>
+          <w:sz w:val="18"/>
+          <w:szCs w:val="18"/>
+          <w:bdr w:val="none" w:sz="0" w:space="0" w:color="auto" w:frame="1"/>
+          <w:lang w:val="en-US"/>
+        </w:rPr>
+        <w:t>: 1  </w:t>
+      </w:r>
+    </w:p>
+    <w:p>
+      <w:pPr>
+        <w:numPr>
+          <w:ilvl w:val="0"/>
+          <w:numId w:val="8"/>
+        </w:numPr>
+        <w:pBdr>
+          <w:left w:val="single" w:sz="18" w:space="0" w:color="6CE26C"/>
+        </w:pBdr>
+        <w:shd w:val="clear" w:color="auto" w:fill="F8F8F8"/>
+        <w:spacing w:beforeAutospacing="1" w:after="0" w:afterAutospacing="1" w:line="210" w:lineRule="atLeast"/>
+        <w:rPr>
+          <w:rFonts w:ascii="Consolas" w:eastAsia="Times New Roman" w:hAnsi="Consolas" w:cs="Times New Roman"/>
+          <w:color w:val="5C5C5C"/>
+          <w:sz w:val="18"/>
+          <w:szCs w:val="18"/>
+          <w:lang w:val="en-US"/>
+        </w:rPr>
+      </w:pPr>
+      <w:r>
+        <w:rPr>
+          <w:rFonts w:ascii="Consolas" w:eastAsia="Times New Roman" w:hAnsi="Consolas" w:cs="Times New Roman"/>
+          <w:color w:val="000000"/>
+          <w:sz w:val="18"/>
+          <w:szCs w:val="18"/>
+          <w:bdr w:val="none" w:sz="0" w:space="0" w:color="auto" w:frame="1"/>
+          <w:lang w:val="en-US"/>
+        </w:rPr>
+        <w:t>Alpha: 0.750000 </w:t>
+      </w:r>
+      <w:proofErr w:type="spellStart"/>
+      <w:r>
+        <w:rPr>
+          <w:rFonts w:ascii="Consolas" w:eastAsia="Times New Roman" w:hAnsi="Consolas" w:cs="Times New Roman"/>
+          <w:color w:val="000000"/>
+          <w:sz w:val="18"/>
+          <w:szCs w:val="18"/>
+          <w:bdr w:val="none" w:sz="0" w:space="0" w:color="auto" w:frame="1"/>
+          <w:lang w:val="en-US"/>
+        </w:rPr>
+        <w:t>Swtest</w:t>
+      </w:r>
+      <w:proofErr w:type="spellEnd"/>
+      <w:r>
+        <w:rPr>
+          <w:rFonts w:ascii="Consolas" w:eastAsia="Times New Roman" w:hAnsi="Consolas" w:cs="Times New Roman"/>
+          <w:color w:val="000000"/>
+          <w:sz w:val="18"/>
+          <w:szCs w:val="18"/>
+          <w:bdr w:val="none" w:sz="0" w:space="0" w:color="auto" w:frame="1"/>
+          <w:lang w:val="en-US"/>
+        </w:rPr>
+        <w:t>: 1  </w:t>
+      </w:r>
+    </w:p>
+    <w:p>
+      <w:pPr>
+        <w:numPr>
+          <w:ilvl w:val="0"/>
+          <w:numId w:val="8"/>
+        </w:numPr>
+        <w:pBdr>
+          <w:left w:val="single" w:sz="18" w:space="0" w:color="6CE26C"/>
+        </w:pBdr>
+        <w:shd w:val="clear" w:color="auto" w:fill="FFFFFF"/>
+        <w:spacing w:beforeAutospacing="1" w:after="0" w:afterAutospacing="1" w:line="210" w:lineRule="atLeast"/>
+        <w:rPr>
+          <w:rFonts w:ascii="Consolas" w:eastAsia="Times New Roman" w:hAnsi="Consolas" w:cs="Times New Roman"/>
+          <w:color w:val="5C5C5C"/>
+          <w:sz w:val="18"/>
+          <w:szCs w:val="18"/>
+          <w:lang w:val="en-US"/>
+        </w:rPr>
+      </w:pPr>
+      <w:r>
+        <w:rPr>
+          <w:rFonts w:ascii="Consolas" w:eastAsia="Times New Roman" w:hAnsi="Consolas" w:cs="Times New Roman"/>
+          <w:color w:val="000000"/>
+          <w:sz w:val="18"/>
+          <w:szCs w:val="18"/>
+          <w:bdr w:val="none" w:sz="0" w:space="0" w:color="auto" w:frame="1"/>
+          <w:lang w:val="en-US"/>
+        </w:rPr>
+        <w:t>Alpha: 0.800000 </w:t>
+      </w:r>
+      <w:proofErr w:type="spellStart"/>
+      <w:r>
+        <w:rPr>
+          <w:rFonts w:ascii="Consolas" w:eastAsia="Times New Roman" w:hAnsi="Consolas" w:cs="Times New Roman"/>
+          <w:color w:val="000000"/>
+          <w:sz w:val="18"/>
+          <w:szCs w:val="18"/>
+          <w:bdr w:val="none" w:sz="0" w:space="0" w:color="auto" w:frame="1"/>
+          <w:lang w:val="en-US"/>
+        </w:rPr>
+        <w:t>Swtest</w:t>
+      </w:r>
+      <w:proofErr w:type="spellEnd"/>
+      <w:r>
+        <w:rPr>
+          <w:rFonts w:ascii="Consolas" w:eastAsia="Times New Roman" w:hAnsi="Consolas" w:cs="Times New Roman"/>
+          <w:color w:val="000000"/>
+          <w:sz w:val="18"/>
+          <w:szCs w:val="18"/>
+          <w:bdr w:val="none" w:sz="0" w:space="0" w:color="auto" w:frame="1"/>
+          <w:lang w:val="en-US"/>
+        </w:rPr>
+        <w:t>: 1  </w:t>
+      </w:r>
+    </w:p>
+    <w:p>
+      <w:pPr>
+        <w:numPr>
+          <w:ilvl w:val="0"/>
+          <w:numId w:val="8"/>
+        </w:numPr>
+        <w:pBdr>
+          <w:left w:val="single" w:sz="18" w:space="0" w:color="6CE26C"/>
+        </w:pBdr>
+        <w:shd w:val="clear" w:color="auto" w:fill="F8F8F8"/>
+        <w:spacing w:beforeAutospacing="1" w:after="0" w:afterAutospacing="1" w:line="210" w:lineRule="atLeast"/>
+        <w:rPr>
+          <w:rFonts w:ascii="Consolas" w:eastAsia="Times New Roman" w:hAnsi="Consolas" w:cs="Times New Roman"/>
+          <w:color w:val="5C5C5C"/>
+          <w:sz w:val="18"/>
+          <w:szCs w:val="18"/>
+          <w:lang w:val="en-US"/>
+        </w:rPr>
+      </w:pPr>
+      <w:r>
+        <w:rPr>
+          <w:rFonts w:ascii="Consolas" w:eastAsia="Times New Roman" w:hAnsi="Consolas" w:cs="Times New Roman"/>
+          <w:color w:val="000000"/>
+          <w:sz w:val="18"/>
+          <w:szCs w:val="18"/>
+          <w:bdr w:val="none" w:sz="0" w:space="0" w:color="auto" w:frame="1"/>
+          <w:lang w:val="en-US"/>
+        </w:rPr>
+        <w:t>Alpha: 0.850000 </w:t>
+      </w:r>
+      <w:proofErr w:type="spellStart"/>
+      <w:r>
+        <w:rPr>
+          <w:rFonts w:ascii="Consolas" w:eastAsia="Times New Roman" w:hAnsi="Consolas" w:cs="Times New Roman"/>
+          <w:color w:val="000000"/>
+          <w:sz w:val="18"/>
+          <w:szCs w:val="18"/>
+          <w:bdr w:val="none" w:sz="0" w:space="0" w:color="auto" w:frame="1"/>
+          <w:lang w:val="en-US"/>
+        </w:rPr>
+        <w:t>Swtest</w:t>
+      </w:r>
+      <w:proofErr w:type="spellEnd"/>
+      <w:r>
+        <w:rPr>
+          <w:rFonts w:ascii="Consolas" w:eastAsia="Times New Roman" w:hAnsi="Consolas" w:cs="Times New Roman"/>
+          <w:color w:val="000000"/>
+          <w:sz w:val="18"/>
+          <w:szCs w:val="18"/>
+          <w:bdr w:val="none" w:sz="0" w:space="0" w:color="auto" w:frame="1"/>
+          <w:lang w:val="en-US"/>
+        </w:rPr>
+        <w:t>: 1  </w:t>
+      </w:r>
+    </w:p>
+    <w:p>
+      <w:pPr>
+        <w:numPr>
+          <w:ilvl w:val="0"/>
+          <w:numId w:val="8"/>
+        </w:numPr>
+        <w:pBdr>
+          <w:left w:val="single" w:sz="18" w:space="0" w:color="6CE26C"/>
+        </w:pBdr>
+        <w:shd w:val="clear" w:color="auto" w:fill="FFFFFF"/>
+        <w:spacing w:beforeAutospacing="1" w:after="0" w:afterAutospacing="1" w:line="210" w:lineRule="atLeast"/>
+        <w:rPr>
+          <w:rFonts w:ascii="Consolas" w:eastAsia="Times New Roman" w:hAnsi="Consolas" w:cs="Times New Roman"/>
+          <w:color w:val="5C5C5C"/>
+          <w:sz w:val="18"/>
+          <w:szCs w:val="18"/>
+          <w:lang w:val="en-US"/>
+        </w:rPr>
+      </w:pPr>
+      <w:r>
+        <w:rPr>
+          <w:rFonts w:ascii="Consolas" w:eastAsia="Times New Roman" w:hAnsi="Consolas" w:cs="Times New Roman"/>
+          <w:color w:val="000000"/>
+          <w:sz w:val="18"/>
+          <w:szCs w:val="18"/>
+          <w:bdr w:val="none" w:sz="0" w:space="0" w:color="auto" w:frame="1"/>
+          <w:lang w:val="en-US"/>
+        </w:rPr>
+        <w:t>Alpha: 0.900000 </w:t>
+      </w:r>
+      <w:proofErr w:type="spellStart"/>
+      <w:r>
+        <w:rPr>
+          <w:rFonts w:ascii="Consolas" w:eastAsia="Times New Roman" w:hAnsi="Consolas" w:cs="Times New Roman"/>
+          <w:color w:val="000000"/>
+          <w:sz w:val="18"/>
+          <w:szCs w:val="18"/>
+          <w:bdr w:val="none" w:sz="0" w:space="0" w:color="auto" w:frame="1"/>
+          <w:lang w:val="en-US"/>
+        </w:rPr>
+        <w:t>Swtest</w:t>
+      </w:r>
+      <w:proofErr w:type="spellEnd"/>
+      <w:r>
+        <w:rPr>
+          <w:rFonts w:ascii="Consolas" w:eastAsia="Times New Roman" w:hAnsi="Consolas" w:cs="Times New Roman"/>
+          <w:color w:val="000000"/>
+          <w:sz w:val="18"/>
+          <w:szCs w:val="18"/>
+          <w:bdr w:val="none" w:sz="0" w:space="0" w:color="auto" w:frame="1"/>
+          <w:lang w:val="en-US"/>
+        </w:rPr>
+        <w:t>: 1  </w:t>
+      </w:r>
+    </w:p>
+    <w:p>
+      <w:pPr>
+        <w:numPr>
+          <w:ilvl w:val="0"/>
+          <w:numId w:val="8"/>
+        </w:numPr>
+        <w:pBdr>
+          <w:left w:val="single" w:sz="18" w:space="0" w:color="6CE26C"/>
+        </w:pBdr>
+        <w:shd w:val="clear" w:color="auto" w:fill="F8F8F8"/>
+        <w:spacing w:beforeAutospacing="1" w:after="0" w:afterAutospacing="1" w:line="210" w:lineRule="atLeast"/>
+        <w:rPr>
+          <w:rFonts w:ascii="Consolas" w:eastAsia="Times New Roman" w:hAnsi="Consolas" w:cs="Times New Roman"/>
+          <w:color w:val="5C5C5C"/>
+          <w:sz w:val="18"/>
+          <w:szCs w:val="18"/>
+          <w:lang w:val="en-US"/>
+        </w:rPr>
+      </w:pPr>
+      <w:r>
+        <w:rPr>
+          <w:rFonts w:ascii="Consolas" w:eastAsia="Times New Roman" w:hAnsi="Consolas" w:cs="Times New Roman"/>
+          <w:color w:val="000000"/>
+          <w:sz w:val="18"/>
+          <w:szCs w:val="18"/>
+          <w:bdr w:val="none" w:sz="0" w:space="0" w:color="auto" w:frame="1"/>
+          <w:lang w:val="en-US"/>
+        </w:rPr>
+        <w:t>Alpha: 0.950000 </w:t>
+      </w:r>
+      <w:proofErr w:type="spellStart"/>
+      <w:r>
+        <w:rPr>
+          <w:rFonts w:ascii="Consolas" w:eastAsia="Times New Roman" w:hAnsi="Consolas" w:cs="Times New Roman"/>
+          <w:color w:val="000000"/>
+          <w:sz w:val="18"/>
+          <w:szCs w:val="18"/>
+          <w:bdr w:val="none" w:sz="0" w:space="0" w:color="auto" w:frame="1"/>
+          <w:lang w:val="en-US"/>
+        </w:rPr>
+        <w:t>Swtest</w:t>
+      </w:r>
+      <w:proofErr w:type="spellEnd"/>
+      <w:r>
+        <w:rPr>
+          <w:rFonts w:ascii="Consolas" w:eastAsia="Times New Roman" w:hAnsi="Consolas" w:cs="Times New Roman"/>
+          <w:color w:val="000000"/>
+          <w:sz w:val="18"/>
+          <w:szCs w:val="18"/>
+          <w:bdr w:val="none" w:sz="0" w:space="0" w:color="auto" w:frame="1"/>
+          <w:lang w:val="en-US"/>
+        </w:rPr>
+        <w:t>: 1  </w:t>
+      </w:r>
+    </w:p>
+    <w:p>
+      <w:pPr>
         <w:rPr>
           <w:rFonts w:ascii="Georgia" w:hAnsi="Georgia"/>
           <w:noProof/>
           <w:sz w:val="24"/>
           <w:szCs w:val="24"/>
+        </w:rPr>
+      </w:pPr>
+      <w:r>
+        <w:rPr>
+          <w:rFonts w:ascii="Georgia" w:hAnsi="Georgia"/>
+          <w:sz w:val="24"/>
+          <w:szCs w:val="24"/>
+        </w:rPr>
+        <w:t>As 5000 medidas foram plotadas nos gráficos abaixo e pode-se verificar que se aproximam de uma distribuição no</w:t>
+      </w:r>
+      <w:r>
+        <w:rPr>
+          <w:rFonts w:ascii="Georgia" w:hAnsi="Georgia"/>
+          <w:noProof/>
+          <w:sz w:val="24"/>
+          <w:szCs w:val="24"/>
+        </w:rPr>
+        <w:t>rmal</w:t>
+      </w:r>
+      <w:r>
+        <w:rPr>
+          <w:rFonts w:ascii="Georgia" w:hAnsi="Georgia"/>
+          <w:noProof/>
+          <w:sz w:val="24"/>
+          <w:szCs w:val="24"/>
+        </w:rPr>
+        <w:t>.</w:t>
+      </w:r>
+      <w:r>
+        <w:rPr>
+          <w:rFonts w:ascii="Georgia" w:hAnsi="Georgia"/>
+          <w:noProof/>
+          <w:sz w:val="24"/>
+          <w:szCs w:val="24"/>
           <w:lang w:val="en-US"/>
         </w:rPr>
         <w:drawing>
-          <wp:inline distT="0" distB="0" distL="0" distR="0" wp14:anchorId="54B9DA84" wp14:editId="7900EA1E">
-            <wp:extent cx="5376672" cy="3159995"/>
-            <wp:effectExtent l="0" t="0" r="0" b="2540"/>
+          <wp:inline distT="0" distB="0" distL="0" distR="0" wp14:anchorId="664DFCBD" wp14:editId="58E5CF47">
+            <wp:extent cx="5508345" cy="3237026"/>
+            <wp:effectExtent l="0" t="0" r="0" b="1905"/>
             <wp:docPr id="5" name="Picture 5"/>
             <wp:cNvGraphicFramePr>
               <a:graphicFrameLocks xmlns:a="http://schemas.openxmlformats.org/drawingml/2006/main" noChangeAspect="1"/>
@@ -884,7 +2118,7 @@
                   <pic:spPr>
                     <a:xfrm>
                       <a:off x="0" y="0"/>
-                      <a:ext cx="5424329" cy="3188004"/>
+                      <a:ext cx="5580354" cy="3279343"/>
                     </a:xfrm>
                     <a:prstGeom prst="rect">
                       <a:avLst/>
@@ -896,26 +2130,38 @@
           </wp:inline>
         </w:drawing>
       </w:r>
-      <w:r>
-        <w:rPr>
-          <w:rFonts w:ascii="Georgia" w:hAnsi="Georgia"/>
-          <w:sz w:val="24"/>
-          <w:szCs w:val="24"/>
-        </w:rPr>
-        <w:t xml:space="preserve"> </w:t>
-      </w:r>
-      <w:r>
+    </w:p>
+    <w:p>
+      <w:pPr>
         <w:rPr>
           <w:rFonts w:ascii="Georgia" w:hAnsi="Georgia"/>
           <w:noProof/>
           <w:sz w:val="24"/>
           <w:szCs w:val="24"/>
-          <w:lang w:val="en-US"/>
-        </w:rPr>
+        </w:rPr>
+      </w:pPr>
+    </w:p>
+    <w:p>
+      <w:pPr>
+        <w:rPr>
+          <w:rFonts w:ascii="Georgia" w:hAnsi="Georgia"/>
+          <w:sz w:val="24"/>
+          <w:szCs w:val="24"/>
+        </w:rPr>
+      </w:pPr>
+      <w:r>
+        <w:rPr>
+          <w:rFonts w:ascii="Georgia" w:hAnsi="Georgia"/>
+          <w:noProof/>
+          <w:sz w:val="24"/>
+          <w:szCs w:val="24"/>
+          <w:lang w:val="en-US"/>
+        </w:rPr>
+        <w:lastRenderedPageBreak/>
         <w:drawing>
-          <wp:inline distT="0" distB="0" distL="0" distR="0" wp14:anchorId="4EC2F6EF" wp14:editId="28880D76">
-            <wp:extent cx="5383987" cy="4151949"/>
-            <wp:effectExtent l="0" t="0" r="7620" b="1270"/>
+          <wp:inline distT="0" distB="0" distL="0" distR="0" wp14:anchorId="333CA9E5" wp14:editId="394E93B4">
+            <wp:extent cx="5632704" cy="4343753"/>
+            <wp:effectExtent l="0" t="0" r="6350" b="0"/>
             <wp:docPr id="4" name="Picture 4"/>
             <wp:cNvGraphicFramePr>
               <a:graphicFrameLocks xmlns:a="http://schemas.openxmlformats.org/drawingml/2006/main" noChangeAspect="1"/>
@@ -942,7 +2188,7 @@
                   <pic:spPr>
                     <a:xfrm>
                       <a:off x="0" y="0"/>
-                      <a:ext cx="5435116" cy="4191378"/>
+                      <a:ext cx="5784074" cy="4460484"/>
                     </a:xfrm>
                     <a:prstGeom prst="rect">
                       <a:avLst/>
@@ -954,15 +2200,1834 @@
           </wp:inline>
         </w:drawing>
       </w:r>
-    </w:p>
-    <w:p>
-      <w:pPr>
+      <w:r>
         <w:rPr>
           <w:rFonts w:ascii="Georgia" w:hAnsi="Georgia"/>
           <w:b/>
           <w:sz w:val="28"/>
           <w:szCs w:val="28"/>
         </w:rPr>
+        <w:t>Tarefa 3</w:t>
+      </w:r>
+    </w:p>
+    <w:p>
+      <w:pPr>
+        <w:rPr>
+          <w:rFonts w:ascii="Georgia" w:hAnsi="Georgia"/>
+          <w:sz w:val="24"/>
+          <w:szCs w:val="24"/>
+        </w:rPr>
+      </w:pPr>
+      <w:r>
+        <w:rPr>
+          <w:rFonts w:ascii="Georgia" w:hAnsi="Georgia"/>
+          <w:sz w:val="24"/>
+          <w:szCs w:val="24"/>
+        </w:rPr>
+        <w:t xml:space="preserve">Nesta </w:t>
+      </w:r>
+      <w:r>
+        <w:rPr>
+          <w:rFonts w:ascii="Georgia" w:hAnsi="Georgia"/>
+          <w:sz w:val="24"/>
+          <w:szCs w:val="24"/>
+        </w:rPr>
+        <w:t>tarefa o algoritmo de split and merge foi utilizado para extrair linhas das medições de laser utilizando o line fitting das coordenadas de entrada.</w:t>
+      </w:r>
+    </w:p>
+    <w:p>
+      <w:pPr>
+        <w:rPr>
+          <w:rFonts w:ascii="Georgia" w:hAnsi="Georgia"/>
+          <w:sz w:val="24"/>
+          <w:szCs w:val="24"/>
+        </w:rPr>
+      </w:pPr>
+      <w:r>
+        <w:rPr>
+          <w:rFonts w:ascii="Georgia" w:hAnsi="Georgia"/>
+          <w:sz w:val="24"/>
+          <w:szCs w:val="24"/>
+        </w:rPr>
+        <w:t>Para tanto o código da função fitLine() foi alterado conforme descrito no texto:</w:t>
+      </w:r>
+    </w:p>
+    <w:p>
+      <w:pPr>
+        <w:numPr>
+          <w:ilvl w:val="0"/>
+          <w:numId w:val="10"/>
+        </w:numPr>
+        <w:pBdr>
+          <w:left w:val="single" w:sz="18" w:space="0" w:color="6CE26C"/>
+        </w:pBdr>
+        <w:shd w:val="clear" w:color="auto" w:fill="FFFFFF"/>
+        <w:spacing w:beforeAutospacing="1" w:after="0" w:afterAutospacing="1" w:line="210" w:lineRule="atLeast"/>
+        <w:rPr>
+          <w:rFonts w:ascii="Consolas" w:eastAsia="Times New Roman" w:hAnsi="Consolas" w:cs="Times New Roman"/>
+          <w:color w:val="5C5C5C"/>
+          <w:sz w:val="18"/>
+          <w:szCs w:val="18"/>
+          <w:lang w:val="en-US"/>
+        </w:rPr>
+      </w:pPr>
+      <w:r>
+        <w:rPr>
+          <w:rFonts w:ascii="Consolas" w:eastAsia="Times New Roman" w:hAnsi="Consolas" w:cs="Times New Roman"/>
+          <w:color w:val="000000"/>
+          <w:sz w:val="18"/>
+          <w:szCs w:val="18"/>
+          <w:bdr w:val="none" w:sz="0" w:space="0" w:color="auto" w:frame="1"/>
+          <w:lang w:val="en-US"/>
+        </w:rPr>
+        <w:t>function [alpha, r] = </w:t>
+      </w:r>
+      <w:proofErr w:type="spellStart"/>
+      <w:r>
+        <w:rPr>
+          <w:rFonts w:ascii="Consolas" w:eastAsia="Times New Roman" w:hAnsi="Consolas" w:cs="Times New Roman"/>
+          <w:color w:val="000000"/>
+          <w:sz w:val="18"/>
+          <w:szCs w:val="18"/>
+          <w:bdr w:val="none" w:sz="0" w:space="0" w:color="auto" w:frame="1"/>
+          <w:lang w:val="en-US"/>
+        </w:rPr>
+        <w:t>fitLine</w:t>
+      </w:r>
+      <w:proofErr w:type="spellEnd"/>
+      <w:r>
+        <w:rPr>
+          <w:rFonts w:ascii="Consolas" w:eastAsia="Times New Roman" w:hAnsi="Consolas" w:cs="Times New Roman"/>
+          <w:color w:val="000000"/>
+          <w:sz w:val="18"/>
+          <w:szCs w:val="18"/>
+          <w:bdr w:val="none" w:sz="0" w:space="0" w:color="auto" w:frame="1"/>
+          <w:lang w:val="en-US"/>
+        </w:rPr>
+        <w:t>(XY)  </w:t>
+      </w:r>
+    </w:p>
+    <w:p>
+      <w:pPr>
+        <w:numPr>
+          <w:ilvl w:val="0"/>
+          <w:numId w:val="10"/>
+        </w:numPr>
+        <w:pBdr>
+          <w:left w:val="single" w:sz="18" w:space="0" w:color="6CE26C"/>
+        </w:pBdr>
+        <w:shd w:val="clear" w:color="auto" w:fill="F8F8F8"/>
+        <w:spacing w:beforeAutospacing="1" w:after="0" w:afterAutospacing="1" w:line="210" w:lineRule="atLeast"/>
+        <w:rPr>
+          <w:rFonts w:ascii="Consolas" w:eastAsia="Times New Roman" w:hAnsi="Consolas" w:cs="Times New Roman"/>
+          <w:color w:val="5C5C5C"/>
+          <w:sz w:val="18"/>
+          <w:szCs w:val="18"/>
+          <w:lang w:val="en-US"/>
+        </w:rPr>
+      </w:pPr>
+      <w:r>
+        <w:rPr>
+          <w:rFonts w:ascii="Consolas" w:eastAsia="Times New Roman" w:hAnsi="Consolas" w:cs="Times New Roman"/>
+          <w:color w:val="000000"/>
+          <w:sz w:val="18"/>
+          <w:szCs w:val="18"/>
+          <w:bdr w:val="none" w:sz="0" w:space="0" w:color="auto" w:frame="1"/>
+          <w:lang w:val="en-US"/>
+        </w:rPr>
+        <w:t>% Compute the centroid of the point set (xmw, ymw) considering that  </w:t>
+      </w:r>
+    </w:p>
+    <w:p>
+      <w:pPr>
+        <w:numPr>
+          <w:ilvl w:val="0"/>
+          <w:numId w:val="10"/>
+        </w:numPr>
+        <w:pBdr>
+          <w:left w:val="single" w:sz="18" w:space="0" w:color="6CE26C"/>
+        </w:pBdr>
+        <w:shd w:val="clear" w:color="auto" w:fill="FFFFFF"/>
+        <w:spacing w:beforeAutospacing="1" w:after="0" w:afterAutospacing="1" w:line="210" w:lineRule="atLeast"/>
+        <w:rPr>
+          <w:rFonts w:ascii="Consolas" w:eastAsia="Times New Roman" w:hAnsi="Consolas" w:cs="Times New Roman"/>
+          <w:color w:val="5C5C5C"/>
+          <w:sz w:val="18"/>
+          <w:szCs w:val="18"/>
+          <w:lang w:val="en-US"/>
+        </w:rPr>
+      </w:pPr>
+      <w:r>
+        <w:rPr>
+          <w:rFonts w:ascii="Consolas" w:eastAsia="Times New Roman" w:hAnsi="Consolas" w:cs="Times New Roman"/>
+          <w:color w:val="000000"/>
+          <w:sz w:val="18"/>
+          <w:szCs w:val="18"/>
+          <w:bdr w:val="none" w:sz="0" w:space="0" w:color="auto" w:frame="1"/>
+          <w:lang w:val="en-US"/>
+        </w:rPr>
+        <w:t>% the centroid of a finite set of points can be computed as  </w:t>
+      </w:r>
+    </w:p>
+    <w:p>
+      <w:pPr>
+        <w:numPr>
+          <w:ilvl w:val="0"/>
+          <w:numId w:val="10"/>
+        </w:numPr>
+        <w:pBdr>
+          <w:left w:val="single" w:sz="18" w:space="0" w:color="6CE26C"/>
+        </w:pBdr>
+        <w:shd w:val="clear" w:color="auto" w:fill="F8F8F8"/>
+        <w:spacing w:beforeAutospacing="1" w:after="0" w:afterAutospacing="1" w:line="210" w:lineRule="atLeast"/>
+        <w:rPr>
+          <w:rFonts w:ascii="Consolas" w:eastAsia="Times New Roman" w:hAnsi="Consolas" w:cs="Times New Roman"/>
+          <w:color w:val="5C5C5C"/>
+          <w:sz w:val="18"/>
+          <w:szCs w:val="18"/>
+          <w:lang w:val="en-US"/>
+        </w:rPr>
+      </w:pPr>
+      <w:r>
+        <w:rPr>
+          <w:rFonts w:ascii="Consolas" w:eastAsia="Times New Roman" w:hAnsi="Consolas" w:cs="Times New Roman"/>
+          <w:color w:val="000000"/>
+          <w:sz w:val="18"/>
+          <w:szCs w:val="18"/>
+          <w:bdr w:val="none" w:sz="0" w:space="0" w:color="auto" w:frame="1"/>
+          <w:lang w:val="en-US"/>
+        </w:rPr>
+        <w:t>% the arithmetic mean of each coordinate of the points.  </w:t>
+      </w:r>
+    </w:p>
+    <w:p>
+      <w:pPr>
+        <w:numPr>
+          <w:ilvl w:val="0"/>
+          <w:numId w:val="10"/>
+        </w:numPr>
+        <w:pBdr>
+          <w:left w:val="single" w:sz="18" w:space="0" w:color="6CE26C"/>
+        </w:pBdr>
+        <w:shd w:val="clear" w:color="auto" w:fill="FFFFFF"/>
+        <w:spacing w:beforeAutospacing="1" w:after="0" w:afterAutospacing="1" w:line="210" w:lineRule="atLeast"/>
+        <w:rPr>
+          <w:rFonts w:ascii="Consolas" w:eastAsia="Times New Roman" w:hAnsi="Consolas" w:cs="Times New Roman"/>
+          <w:color w:val="5C5C5C"/>
+          <w:sz w:val="18"/>
+          <w:szCs w:val="18"/>
+          <w:lang w:val="en-US"/>
+        </w:rPr>
+      </w:pPr>
+      <w:r>
+        <w:rPr>
+          <w:rFonts w:ascii="Consolas" w:eastAsia="Times New Roman" w:hAnsi="Consolas" w:cs="Times New Roman"/>
+          <w:color w:val="000000"/>
+          <w:sz w:val="18"/>
+          <w:szCs w:val="18"/>
+          <w:bdr w:val="none" w:sz="0" w:space="0" w:color="auto" w:frame="1"/>
+          <w:lang w:val="en-US"/>
+        </w:rPr>
+        <w:t>  </w:t>
+      </w:r>
+    </w:p>
+    <w:p>
+      <w:pPr>
+        <w:numPr>
+          <w:ilvl w:val="0"/>
+          <w:numId w:val="10"/>
+        </w:numPr>
+        <w:pBdr>
+          <w:left w:val="single" w:sz="18" w:space="0" w:color="6CE26C"/>
+        </w:pBdr>
+        <w:shd w:val="clear" w:color="auto" w:fill="F8F8F8"/>
+        <w:spacing w:beforeAutospacing="1" w:after="0" w:afterAutospacing="1" w:line="210" w:lineRule="atLeast"/>
+        <w:rPr>
+          <w:rFonts w:ascii="Consolas" w:eastAsia="Times New Roman" w:hAnsi="Consolas" w:cs="Times New Roman"/>
+          <w:color w:val="5C5C5C"/>
+          <w:sz w:val="18"/>
+          <w:szCs w:val="18"/>
+          <w:lang w:val="en-US"/>
+        </w:rPr>
+      </w:pPr>
+      <w:r>
+        <w:rPr>
+          <w:rFonts w:ascii="Consolas" w:eastAsia="Times New Roman" w:hAnsi="Consolas" w:cs="Times New Roman"/>
+          <w:color w:val="000000"/>
+          <w:sz w:val="18"/>
+          <w:szCs w:val="18"/>
+          <w:bdr w:val="none" w:sz="0" w:space="0" w:color="auto" w:frame="1"/>
+          <w:lang w:val="en-US"/>
+        </w:rPr>
+        <w:t>% XY(1,:) contains x position of the points  </w:t>
+      </w:r>
+    </w:p>
+    <w:p>
+      <w:pPr>
+        <w:numPr>
+          <w:ilvl w:val="0"/>
+          <w:numId w:val="10"/>
+        </w:numPr>
+        <w:pBdr>
+          <w:left w:val="single" w:sz="18" w:space="0" w:color="6CE26C"/>
+        </w:pBdr>
+        <w:shd w:val="clear" w:color="auto" w:fill="FFFFFF"/>
+        <w:spacing w:beforeAutospacing="1" w:after="0" w:afterAutospacing="1" w:line="210" w:lineRule="atLeast"/>
+        <w:rPr>
+          <w:rFonts w:ascii="Consolas" w:eastAsia="Times New Roman" w:hAnsi="Consolas" w:cs="Times New Roman"/>
+          <w:color w:val="5C5C5C"/>
+          <w:sz w:val="18"/>
+          <w:szCs w:val="18"/>
+          <w:lang w:val="en-US"/>
+        </w:rPr>
+      </w:pPr>
+      <w:r>
+        <w:rPr>
+          <w:rFonts w:ascii="Consolas" w:eastAsia="Times New Roman" w:hAnsi="Consolas" w:cs="Times New Roman"/>
+          <w:color w:val="000000"/>
+          <w:sz w:val="18"/>
+          <w:szCs w:val="18"/>
+          <w:bdr w:val="none" w:sz="0" w:space="0" w:color="auto" w:frame="1"/>
+          <w:lang w:val="en-US"/>
+        </w:rPr>
+        <w:t>% XY(2,:) contains y position of the points  </w:t>
+      </w:r>
+    </w:p>
+    <w:p>
+      <w:pPr>
+        <w:numPr>
+          <w:ilvl w:val="0"/>
+          <w:numId w:val="10"/>
+        </w:numPr>
+        <w:pBdr>
+          <w:left w:val="single" w:sz="18" w:space="0" w:color="6CE26C"/>
+        </w:pBdr>
+        <w:shd w:val="clear" w:color="auto" w:fill="F8F8F8"/>
+        <w:spacing w:beforeAutospacing="1" w:after="0" w:afterAutospacing="1" w:line="210" w:lineRule="atLeast"/>
+        <w:rPr>
+          <w:rFonts w:ascii="Consolas" w:eastAsia="Times New Roman" w:hAnsi="Consolas" w:cs="Times New Roman"/>
+          <w:color w:val="5C5C5C"/>
+          <w:sz w:val="18"/>
+          <w:szCs w:val="18"/>
+          <w:lang w:val="en-US"/>
+        </w:rPr>
+      </w:pPr>
+      <w:r>
+        <w:rPr>
+          <w:rFonts w:ascii="Consolas" w:eastAsia="Times New Roman" w:hAnsi="Consolas" w:cs="Times New Roman"/>
+          <w:color w:val="000000"/>
+          <w:sz w:val="18"/>
+          <w:szCs w:val="18"/>
+          <w:bdr w:val="none" w:sz="0" w:space="0" w:color="auto" w:frame="1"/>
+          <w:lang w:val="en-US"/>
+        </w:rPr>
+        <w:t>  </w:t>
+      </w:r>
+    </w:p>
+    <w:p>
+      <w:pPr>
+        <w:numPr>
+          <w:ilvl w:val="0"/>
+          <w:numId w:val="10"/>
+        </w:numPr>
+        <w:pBdr>
+          <w:left w:val="single" w:sz="18" w:space="0" w:color="6CE26C"/>
+        </w:pBdr>
+        <w:shd w:val="clear" w:color="auto" w:fill="FFFFFF"/>
+        <w:spacing w:beforeAutospacing="1" w:after="0" w:afterAutospacing="1" w:line="210" w:lineRule="atLeast"/>
+        <w:rPr>
+          <w:rFonts w:ascii="Consolas" w:eastAsia="Times New Roman" w:hAnsi="Consolas" w:cs="Times New Roman"/>
+          <w:color w:val="5C5C5C"/>
+          <w:sz w:val="18"/>
+          <w:szCs w:val="18"/>
+          <w:lang w:val="en-US"/>
+        </w:rPr>
+      </w:pPr>
+      <w:r>
+        <w:rPr>
+          <w:rFonts w:ascii="Consolas" w:eastAsia="Times New Roman" w:hAnsi="Consolas" w:cs="Times New Roman"/>
+          <w:color w:val="000000"/>
+          <w:sz w:val="18"/>
+          <w:szCs w:val="18"/>
+          <w:bdr w:val="none" w:sz="0" w:space="0" w:color="auto" w:frame="1"/>
+          <w:lang w:val="en-US"/>
+        </w:rPr>
+        <w:t>  </w:t>
+      </w:r>
+    </w:p>
+    <w:p>
+      <w:pPr>
+        <w:numPr>
+          <w:ilvl w:val="0"/>
+          <w:numId w:val="10"/>
+        </w:numPr>
+        <w:pBdr>
+          <w:left w:val="single" w:sz="18" w:space="0" w:color="6CE26C"/>
+        </w:pBdr>
+        <w:shd w:val="clear" w:color="auto" w:fill="F8F8F8"/>
+        <w:spacing w:beforeAutospacing="1" w:after="0" w:afterAutospacing="1" w:line="210" w:lineRule="atLeast"/>
+        <w:rPr>
+          <w:rFonts w:ascii="Consolas" w:eastAsia="Times New Roman" w:hAnsi="Consolas" w:cs="Times New Roman"/>
+          <w:color w:val="5C5C5C"/>
+          <w:sz w:val="18"/>
+          <w:szCs w:val="18"/>
+          <w:lang w:val="en-US"/>
+        </w:rPr>
+      </w:pPr>
+      <w:r>
+        <w:rPr>
+          <w:rFonts w:ascii="Consolas" w:eastAsia="Times New Roman" w:hAnsi="Consolas" w:cs="Times New Roman"/>
+          <w:color w:val="000000"/>
+          <w:sz w:val="18"/>
+          <w:szCs w:val="18"/>
+          <w:bdr w:val="none" w:sz="0" w:space="0" w:color="auto" w:frame="1"/>
+          <w:lang w:val="en-US"/>
+        </w:rPr>
+        <w:t>    X = </w:t>
+      </w:r>
+      <w:proofErr w:type="gramStart"/>
+      <w:r>
+        <w:rPr>
+          <w:rFonts w:ascii="Consolas" w:eastAsia="Times New Roman" w:hAnsi="Consolas" w:cs="Times New Roman"/>
+          <w:color w:val="000000"/>
+          <w:sz w:val="18"/>
+          <w:szCs w:val="18"/>
+          <w:bdr w:val="none" w:sz="0" w:space="0" w:color="auto" w:frame="1"/>
+          <w:lang w:val="en-US"/>
+        </w:rPr>
+        <w:t>XY(</w:t>
+      </w:r>
+      <w:proofErr w:type="gramEnd"/>
+      <w:r>
+        <w:rPr>
+          <w:rFonts w:ascii="Consolas" w:eastAsia="Times New Roman" w:hAnsi="Consolas" w:cs="Times New Roman"/>
+          <w:color w:val="000000"/>
+          <w:sz w:val="18"/>
+          <w:szCs w:val="18"/>
+          <w:bdr w:val="none" w:sz="0" w:space="0" w:color="auto" w:frame="1"/>
+          <w:lang w:val="en-US"/>
+        </w:rPr>
+        <w:t>1,:);  </w:t>
+      </w:r>
+    </w:p>
+    <w:p>
+      <w:pPr>
+        <w:numPr>
+          <w:ilvl w:val="0"/>
+          <w:numId w:val="10"/>
+        </w:numPr>
+        <w:pBdr>
+          <w:left w:val="single" w:sz="18" w:space="0" w:color="6CE26C"/>
+        </w:pBdr>
+        <w:shd w:val="clear" w:color="auto" w:fill="FFFFFF"/>
+        <w:spacing w:beforeAutospacing="1" w:after="0" w:afterAutospacing="1" w:line="210" w:lineRule="atLeast"/>
+        <w:rPr>
+          <w:rFonts w:ascii="Consolas" w:eastAsia="Times New Roman" w:hAnsi="Consolas" w:cs="Times New Roman"/>
+          <w:color w:val="5C5C5C"/>
+          <w:sz w:val="18"/>
+          <w:szCs w:val="18"/>
+          <w:lang w:val="en-US"/>
+        </w:rPr>
+      </w:pPr>
+      <w:r>
+        <w:rPr>
+          <w:rFonts w:ascii="Consolas" w:eastAsia="Times New Roman" w:hAnsi="Consolas" w:cs="Times New Roman"/>
+          <w:color w:val="000000"/>
+          <w:sz w:val="18"/>
+          <w:szCs w:val="18"/>
+          <w:bdr w:val="none" w:sz="0" w:space="0" w:color="auto" w:frame="1"/>
+          <w:lang w:val="en-US"/>
+        </w:rPr>
+        <w:t>    Y = </w:t>
+      </w:r>
+      <w:proofErr w:type="gramStart"/>
+      <w:r>
+        <w:rPr>
+          <w:rFonts w:ascii="Consolas" w:eastAsia="Times New Roman" w:hAnsi="Consolas" w:cs="Times New Roman"/>
+          <w:color w:val="000000"/>
+          <w:sz w:val="18"/>
+          <w:szCs w:val="18"/>
+          <w:bdr w:val="none" w:sz="0" w:space="0" w:color="auto" w:frame="1"/>
+          <w:lang w:val="en-US"/>
+        </w:rPr>
+        <w:t>XY(</w:t>
+      </w:r>
+      <w:proofErr w:type="gramEnd"/>
+      <w:r>
+        <w:rPr>
+          <w:rFonts w:ascii="Consolas" w:eastAsia="Times New Roman" w:hAnsi="Consolas" w:cs="Times New Roman"/>
+          <w:color w:val="000000"/>
+          <w:sz w:val="18"/>
+          <w:szCs w:val="18"/>
+          <w:bdr w:val="none" w:sz="0" w:space="0" w:color="auto" w:frame="1"/>
+          <w:lang w:val="en-US"/>
+        </w:rPr>
+        <w:t>2,:);  </w:t>
+      </w:r>
+    </w:p>
+    <w:p>
+      <w:pPr>
+        <w:numPr>
+          <w:ilvl w:val="0"/>
+          <w:numId w:val="10"/>
+        </w:numPr>
+        <w:pBdr>
+          <w:left w:val="single" w:sz="18" w:space="0" w:color="6CE26C"/>
+        </w:pBdr>
+        <w:shd w:val="clear" w:color="auto" w:fill="F8F8F8"/>
+        <w:spacing w:beforeAutospacing="1" w:after="0" w:afterAutospacing="1" w:line="210" w:lineRule="atLeast"/>
+        <w:rPr>
+          <w:rFonts w:ascii="Consolas" w:eastAsia="Times New Roman" w:hAnsi="Consolas" w:cs="Times New Roman"/>
+          <w:color w:val="5C5C5C"/>
+          <w:sz w:val="18"/>
+          <w:szCs w:val="18"/>
+          <w:lang w:val="en-US"/>
+        </w:rPr>
+      </w:pPr>
+      <w:r>
+        <w:rPr>
+          <w:rFonts w:ascii="Consolas" w:eastAsia="Times New Roman" w:hAnsi="Consolas" w:cs="Times New Roman"/>
+          <w:color w:val="000000"/>
+          <w:sz w:val="18"/>
+          <w:szCs w:val="18"/>
+          <w:bdr w:val="none" w:sz="0" w:space="0" w:color="auto" w:frame="1"/>
+          <w:lang w:val="en-US"/>
+        </w:rPr>
+        <w:t>      </w:t>
+      </w:r>
+    </w:p>
+    <w:p>
+      <w:pPr>
+        <w:numPr>
+          <w:ilvl w:val="0"/>
+          <w:numId w:val="10"/>
+        </w:numPr>
+        <w:pBdr>
+          <w:left w:val="single" w:sz="18" w:space="0" w:color="6CE26C"/>
+        </w:pBdr>
+        <w:shd w:val="clear" w:color="auto" w:fill="FFFFFF"/>
+        <w:spacing w:beforeAutospacing="1" w:after="0" w:afterAutospacing="1" w:line="210" w:lineRule="atLeast"/>
+        <w:rPr>
+          <w:rFonts w:ascii="Consolas" w:eastAsia="Times New Roman" w:hAnsi="Consolas" w:cs="Times New Roman"/>
+          <w:color w:val="5C5C5C"/>
+          <w:sz w:val="18"/>
+          <w:szCs w:val="18"/>
+          <w:lang w:val="en-US"/>
+        </w:rPr>
+      </w:pPr>
+      <w:r>
+        <w:rPr>
+          <w:rFonts w:ascii="Consolas" w:eastAsia="Times New Roman" w:hAnsi="Consolas" w:cs="Times New Roman"/>
+          <w:color w:val="000000"/>
+          <w:sz w:val="18"/>
+          <w:szCs w:val="18"/>
+          <w:bdr w:val="none" w:sz="0" w:space="0" w:color="auto" w:frame="1"/>
+          <w:lang w:val="en-US"/>
+        </w:rPr>
+        <w:t>    xc = mean(X);  </w:t>
+      </w:r>
+    </w:p>
+    <w:p>
+      <w:pPr>
+        <w:numPr>
+          <w:ilvl w:val="0"/>
+          <w:numId w:val="10"/>
+        </w:numPr>
+        <w:pBdr>
+          <w:left w:val="single" w:sz="18" w:space="0" w:color="6CE26C"/>
+        </w:pBdr>
+        <w:shd w:val="clear" w:color="auto" w:fill="F8F8F8"/>
+        <w:spacing w:beforeAutospacing="1" w:after="0" w:afterAutospacing="1" w:line="210" w:lineRule="atLeast"/>
+        <w:rPr>
+          <w:rFonts w:ascii="Consolas" w:eastAsia="Times New Roman" w:hAnsi="Consolas" w:cs="Times New Roman"/>
+          <w:color w:val="5C5C5C"/>
+          <w:sz w:val="18"/>
+          <w:szCs w:val="18"/>
+          <w:lang w:val="en-US"/>
+        </w:rPr>
+      </w:pPr>
+      <w:r>
+        <w:rPr>
+          <w:rFonts w:ascii="Consolas" w:eastAsia="Times New Roman" w:hAnsi="Consolas" w:cs="Times New Roman"/>
+          <w:color w:val="000000"/>
+          <w:sz w:val="18"/>
+          <w:szCs w:val="18"/>
+          <w:bdr w:val="none" w:sz="0" w:space="0" w:color="auto" w:frame="1"/>
+          <w:lang w:val="en-US"/>
+        </w:rPr>
+        <w:t>    </w:t>
+      </w:r>
+      <w:proofErr w:type="spellStart"/>
+      <w:r>
+        <w:rPr>
+          <w:rFonts w:ascii="Consolas" w:eastAsia="Times New Roman" w:hAnsi="Consolas" w:cs="Times New Roman"/>
+          <w:color w:val="000000"/>
+          <w:sz w:val="18"/>
+          <w:szCs w:val="18"/>
+          <w:bdr w:val="none" w:sz="0" w:space="0" w:color="auto" w:frame="1"/>
+          <w:lang w:val="en-US"/>
+        </w:rPr>
+        <w:t>yc</w:t>
+      </w:r>
+      <w:proofErr w:type="spellEnd"/>
+      <w:r>
+        <w:rPr>
+          <w:rFonts w:ascii="Consolas" w:eastAsia="Times New Roman" w:hAnsi="Consolas" w:cs="Times New Roman"/>
+          <w:color w:val="000000"/>
+          <w:sz w:val="18"/>
+          <w:szCs w:val="18"/>
+          <w:bdr w:val="none" w:sz="0" w:space="0" w:color="auto" w:frame="1"/>
+          <w:lang w:val="en-US"/>
+        </w:rPr>
+        <w:t> = mean(Y);  </w:t>
+      </w:r>
+    </w:p>
+    <w:p>
+      <w:pPr>
+        <w:numPr>
+          <w:ilvl w:val="0"/>
+          <w:numId w:val="10"/>
+        </w:numPr>
+        <w:pBdr>
+          <w:left w:val="single" w:sz="18" w:space="0" w:color="6CE26C"/>
+        </w:pBdr>
+        <w:shd w:val="clear" w:color="auto" w:fill="FFFFFF"/>
+        <w:spacing w:beforeAutospacing="1" w:after="0" w:afterAutospacing="1" w:line="210" w:lineRule="atLeast"/>
+        <w:rPr>
+          <w:rFonts w:ascii="Consolas" w:eastAsia="Times New Roman" w:hAnsi="Consolas" w:cs="Times New Roman"/>
+          <w:color w:val="5C5C5C"/>
+          <w:sz w:val="18"/>
+          <w:szCs w:val="18"/>
+          <w:lang w:val="en-US"/>
+        </w:rPr>
+      </w:pPr>
+      <w:r>
+        <w:rPr>
+          <w:rFonts w:ascii="Consolas" w:eastAsia="Times New Roman" w:hAnsi="Consolas" w:cs="Times New Roman"/>
+          <w:color w:val="000000"/>
+          <w:sz w:val="18"/>
+          <w:szCs w:val="18"/>
+          <w:bdr w:val="none" w:sz="0" w:space="0" w:color="auto" w:frame="1"/>
+          <w:lang w:val="en-US"/>
+        </w:rPr>
+        <w:t>      </w:t>
+      </w:r>
+    </w:p>
+    <w:p>
+      <w:pPr>
+        <w:numPr>
+          <w:ilvl w:val="0"/>
+          <w:numId w:val="10"/>
+        </w:numPr>
+        <w:pBdr>
+          <w:left w:val="single" w:sz="18" w:space="0" w:color="6CE26C"/>
+        </w:pBdr>
+        <w:shd w:val="clear" w:color="auto" w:fill="F8F8F8"/>
+        <w:spacing w:beforeAutospacing="1" w:after="0" w:afterAutospacing="1" w:line="210" w:lineRule="atLeast"/>
+        <w:rPr>
+          <w:rFonts w:ascii="Consolas" w:eastAsia="Times New Roman" w:hAnsi="Consolas" w:cs="Times New Roman"/>
+          <w:color w:val="5C5C5C"/>
+          <w:sz w:val="18"/>
+          <w:szCs w:val="18"/>
+          <w:lang w:val="en-US"/>
+        </w:rPr>
+      </w:pPr>
+      <w:r>
+        <w:rPr>
+          <w:rFonts w:ascii="Consolas" w:eastAsia="Times New Roman" w:hAnsi="Consolas" w:cs="Times New Roman"/>
+          <w:color w:val="000000"/>
+          <w:sz w:val="18"/>
+          <w:szCs w:val="18"/>
+          <w:bdr w:val="none" w:sz="0" w:space="0" w:color="auto" w:frame="1"/>
+          <w:lang w:val="en-US"/>
+        </w:rPr>
+        <w:t>    % compute parameter alpha (see exercise pages)  </w:t>
+      </w:r>
+    </w:p>
+    <w:p>
+      <w:pPr>
+        <w:numPr>
+          <w:ilvl w:val="0"/>
+          <w:numId w:val="10"/>
+        </w:numPr>
+        <w:pBdr>
+          <w:left w:val="single" w:sz="18" w:space="0" w:color="6CE26C"/>
+        </w:pBdr>
+        <w:shd w:val="clear" w:color="auto" w:fill="FFFFFF"/>
+        <w:spacing w:beforeAutospacing="1" w:after="0" w:afterAutospacing="1" w:line="210" w:lineRule="atLeast"/>
+        <w:rPr>
+          <w:rFonts w:ascii="Consolas" w:eastAsia="Times New Roman" w:hAnsi="Consolas" w:cs="Times New Roman"/>
+          <w:color w:val="5C5C5C"/>
+          <w:sz w:val="18"/>
+          <w:szCs w:val="18"/>
+          <w:lang w:val="en-US"/>
+        </w:rPr>
+      </w:pPr>
+      <w:r>
+        <w:rPr>
+          <w:rFonts w:ascii="Consolas" w:eastAsia="Times New Roman" w:hAnsi="Consolas" w:cs="Times New Roman"/>
+          <w:color w:val="000000"/>
+          <w:sz w:val="18"/>
+          <w:szCs w:val="18"/>
+          <w:bdr w:val="none" w:sz="0" w:space="0" w:color="auto" w:frame="1"/>
+          <w:lang w:val="en-US"/>
+        </w:rPr>
+        <w:t>    s = 0;  </w:t>
+      </w:r>
+    </w:p>
+    <w:p>
+      <w:pPr>
+        <w:numPr>
+          <w:ilvl w:val="0"/>
+          <w:numId w:val="10"/>
+        </w:numPr>
+        <w:pBdr>
+          <w:left w:val="single" w:sz="18" w:space="0" w:color="6CE26C"/>
+        </w:pBdr>
+        <w:shd w:val="clear" w:color="auto" w:fill="F8F8F8"/>
+        <w:spacing w:beforeAutospacing="1" w:after="0" w:afterAutospacing="1" w:line="210" w:lineRule="atLeast"/>
+        <w:rPr>
+          <w:rFonts w:ascii="Consolas" w:eastAsia="Times New Roman" w:hAnsi="Consolas" w:cs="Times New Roman"/>
+          <w:color w:val="5C5C5C"/>
+          <w:sz w:val="18"/>
+          <w:szCs w:val="18"/>
+          <w:lang w:val="en-US"/>
+        </w:rPr>
+      </w:pPr>
+      <w:r>
+        <w:rPr>
+          <w:rFonts w:ascii="Consolas" w:eastAsia="Times New Roman" w:hAnsi="Consolas" w:cs="Times New Roman"/>
+          <w:color w:val="000000"/>
+          <w:sz w:val="18"/>
+          <w:szCs w:val="18"/>
+          <w:bdr w:val="none" w:sz="0" w:space="0" w:color="auto" w:frame="1"/>
+          <w:lang w:val="en-US"/>
+        </w:rPr>
+        <w:t>    </w:t>
+      </w:r>
+      <w:r>
+        <w:rPr>
+          <w:rFonts w:ascii="Consolas" w:eastAsia="Times New Roman" w:hAnsi="Consolas" w:cs="Times New Roman"/>
+          <w:b/>
+          <w:bCs/>
+          <w:color w:val="006699"/>
+          <w:sz w:val="18"/>
+          <w:szCs w:val="18"/>
+          <w:bdr w:val="none" w:sz="0" w:space="0" w:color="auto" w:frame="1"/>
+          <w:lang w:val="en-US"/>
+        </w:rPr>
+        <w:t>for</w:t>
+      </w:r>
+      <w:r>
+        <w:rPr>
+          <w:rFonts w:ascii="Consolas" w:eastAsia="Times New Roman" w:hAnsi="Consolas" w:cs="Times New Roman"/>
+          <w:color w:val="000000"/>
+          <w:sz w:val="18"/>
+          <w:szCs w:val="18"/>
+          <w:bdr w:val="none" w:sz="0" w:space="0" w:color="auto" w:frame="1"/>
+          <w:lang w:val="en-US"/>
+        </w:rPr>
+        <w:t> </w:t>
+      </w:r>
+      <w:proofErr w:type="spellStart"/>
+      <w:r>
+        <w:rPr>
+          <w:rFonts w:ascii="Consolas" w:eastAsia="Times New Roman" w:hAnsi="Consolas" w:cs="Times New Roman"/>
+          <w:color w:val="000000"/>
+          <w:sz w:val="18"/>
+          <w:szCs w:val="18"/>
+          <w:bdr w:val="none" w:sz="0" w:space="0" w:color="auto" w:frame="1"/>
+          <w:lang w:val="en-US"/>
+        </w:rPr>
+        <w:t>i</w:t>
+      </w:r>
+      <w:proofErr w:type="spellEnd"/>
+      <w:r>
+        <w:rPr>
+          <w:rFonts w:ascii="Consolas" w:eastAsia="Times New Roman" w:hAnsi="Consolas" w:cs="Times New Roman"/>
+          <w:color w:val="000000"/>
+          <w:sz w:val="18"/>
+          <w:szCs w:val="18"/>
+          <w:bdr w:val="none" w:sz="0" w:space="0" w:color="auto" w:frame="1"/>
+          <w:lang w:val="en-US"/>
+        </w:rPr>
+        <w:t> = 1:length(X)  </w:t>
+      </w:r>
+    </w:p>
+    <w:p>
+      <w:pPr>
+        <w:numPr>
+          <w:ilvl w:val="0"/>
+          <w:numId w:val="10"/>
+        </w:numPr>
+        <w:pBdr>
+          <w:left w:val="single" w:sz="18" w:space="0" w:color="6CE26C"/>
+        </w:pBdr>
+        <w:shd w:val="clear" w:color="auto" w:fill="FFFFFF"/>
+        <w:spacing w:beforeAutospacing="1" w:after="0" w:afterAutospacing="1" w:line="210" w:lineRule="atLeast"/>
+        <w:rPr>
+          <w:rFonts w:ascii="Consolas" w:eastAsia="Times New Roman" w:hAnsi="Consolas" w:cs="Times New Roman"/>
+          <w:color w:val="5C5C5C"/>
+          <w:sz w:val="18"/>
+          <w:szCs w:val="18"/>
+          <w:lang w:val="en-US"/>
+        </w:rPr>
+      </w:pPr>
+      <w:r>
+        <w:rPr>
+          <w:rFonts w:ascii="Consolas" w:eastAsia="Times New Roman" w:hAnsi="Consolas" w:cs="Times New Roman"/>
+          <w:color w:val="000000"/>
+          <w:sz w:val="18"/>
+          <w:szCs w:val="18"/>
+          <w:bdr w:val="none" w:sz="0" w:space="0" w:color="auto" w:frame="1"/>
+          <w:lang w:val="en-US"/>
+        </w:rPr>
+        <w:t>        s = s + (X(</w:t>
+      </w:r>
+      <w:proofErr w:type="spellStart"/>
+      <w:r>
+        <w:rPr>
+          <w:rFonts w:ascii="Consolas" w:eastAsia="Times New Roman" w:hAnsi="Consolas" w:cs="Times New Roman"/>
+          <w:color w:val="000000"/>
+          <w:sz w:val="18"/>
+          <w:szCs w:val="18"/>
+          <w:bdr w:val="none" w:sz="0" w:space="0" w:color="auto" w:frame="1"/>
+          <w:lang w:val="en-US"/>
+        </w:rPr>
+        <w:t>i</w:t>
+      </w:r>
+      <w:proofErr w:type="spellEnd"/>
+      <w:r>
+        <w:rPr>
+          <w:rFonts w:ascii="Consolas" w:eastAsia="Times New Roman" w:hAnsi="Consolas" w:cs="Times New Roman"/>
+          <w:color w:val="000000"/>
+          <w:sz w:val="18"/>
+          <w:szCs w:val="18"/>
+          <w:bdr w:val="none" w:sz="0" w:space="0" w:color="auto" w:frame="1"/>
+          <w:lang w:val="en-US"/>
+        </w:rPr>
+        <w:t>) - xc)*(Y(</w:t>
+      </w:r>
+      <w:proofErr w:type="spellStart"/>
+      <w:r>
+        <w:rPr>
+          <w:rFonts w:ascii="Consolas" w:eastAsia="Times New Roman" w:hAnsi="Consolas" w:cs="Times New Roman"/>
+          <w:color w:val="000000"/>
+          <w:sz w:val="18"/>
+          <w:szCs w:val="18"/>
+          <w:bdr w:val="none" w:sz="0" w:space="0" w:color="auto" w:frame="1"/>
+          <w:lang w:val="en-US"/>
+        </w:rPr>
+        <w:t>i</w:t>
+      </w:r>
+      <w:proofErr w:type="spellEnd"/>
+      <w:r>
+        <w:rPr>
+          <w:rFonts w:ascii="Consolas" w:eastAsia="Times New Roman" w:hAnsi="Consolas" w:cs="Times New Roman"/>
+          <w:color w:val="000000"/>
+          <w:sz w:val="18"/>
+          <w:szCs w:val="18"/>
+          <w:bdr w:val="none" w:sz="0" w:space="0" w:color="auto" w:frame="1"/>
+          <w:lang w:val="en-US"/>
+        </w:rPr>
+        <w:t>) - </w:t>
+      </w:r>
+      <w:proofErr w:type="spellStart"/>
+      <w:r>
+        <w:rPr>
+          <w:rFonts w:ascii="Consolas" w:eastAsia="Times New Roman" w:hAnsi="Consolas" w:cs="Times New Roman"/>
+          <w:color w:val="000000"/>
+          <w:sz w:val="18"/>
+          <w:szCs w:val="18"/>
+          <w:bdr w:val="none" w:sz="0" w:space="0" w:color="auto" w:frame="1"/>
+          <w:lang w:val="en-US"/>
+        </w:rPr>
+        <w:t>yc</w:t>
+      </w:r>
+      <w:proofErr w:type="spellEnd"/>
+      <w:r>
+        <w:rPr>
+          <w:rFonts w:ascii="Consolas" w:eastAsia="Times New Roman" w:hAnsi="Consolas" w:cs="Times New Roman"/>
+          <w:color w:val="000000"/>
+          <w:sz w:val="18"/>
+          <w:szCs w:val="18"/>
+          <w:bdr w:val="none" w:sz="0" w:space="0" w:color="auto" w:frame="1"/>
+          <w:lang w:val="en-US"/>
+        </w:rPr>
+        <w:t>);  </w:t>
+      </w:r>
+    </w:p>
+    <w:p>
+      <w:pPr>
+        <w:numPr>
+          <w:ilvl w:val="0"/>
+          <w:numId w:val="10"/>
+        </w:numPr>
+        <w:pBdr>
+          <w:left w:val="single" w:sz="18" w:space="0" w:color="6CE26C"/>
+        </w:pBdr>
+        <w:shd w:val="clear" w:color="auto" w:fill="F8F8F8"/>
+        <w:spacing w:beforeAutospacing="1" w:after="0" w:afterAutospacing="1" w:line="210" w:lineRule="atLeast"/>
+        <w:rPr>
+          <w:rFonts w:ascii="Consolas" w:eastAsia="Times New Roman" w:hAnsi="Consolas" w:cs="Times New Roman"/>
+          <w:color w:val="5C5C5C"/>
+          <w:sz w:val="18"/>
+          <w:szCs w:val="18"/>
+          <w:lang w:val="en-US"/>
+        </w:rPr>
+      </w:pPr>
+      <w:r>
+        <w:rPr>
+          <w:rFonts w:ascii="Consolas" w:eastAsia="Times New Roman" w:hAnsi="Consolas" w:cs="Times New Roman"/>
+          <w:color w:val="000000"/>
+          <w:sz w:val="18"/>
+          <w:szCs w:val="18"/>
+          <w:bdr w:val="none" w:sz="0" w:space="0" w:color="auto" w:frame="1"/>
+          <w:lang w:val="en-US"/>
+        </w:rPr>
+        <w:t>    end  </w:t>
+      </w:r>
+    </w:p>
+    <w:p>
+      <w:pPr>
+        <w:numPr>
+          <w:ilvl w:val="0"/>
+          <w:numId w:val="10"/>
+        </w:numPr>
+        <w:pBdr>
+          <w:left w:val="single" w:sz="18" w:space="0" w:color="6CE26C"/>
+        </w:pBdr>
+        <w:shd w:val="clear" w:color="auto" w:fill="FFFFFF"/>
+        <w:spacing w:beforeAutospacing="1" w:after="0" w:afterAutospacing="1" w:line="210" w:lineRule="atLeast"/>
+        <w:rPr>
+          <w:rFonts w:ascii="Consolas" w:eastAsia="Times New Roman" w:hAnsi="Consolas" w:cs="Times New Roman"/>
+          <w:color w:val="5C5C5C"/>
+          <w:sz w:val="18"/>
+          <w:szCs w:val="18"/>
+          <w:lang w:val="en-US"/>
+        </w:rPr>
+      </w:pPr>
+      <w:r>
+        <w:rPr>
+          <w:rFonts w:ascii="Consolas" w:eastAsia="Times New Roman" w:hAnsi="Consolas" w:cs="Times New Roman"/>
+          <w:color w:val="000000"/>
+          <w:sz w:val="18"/>
+          <w:szCs w:val="18"/>
+          <w:bdr w:val="none" w:sz="0" w:space="0" w:color="auto" w:frame="1"/>
+          <w:lang w:val="en-US"/>
+        </w:rPr>
+        <w:t>    nom   = -2*s;  </w:t>
+      </w:r>
+    </w:p>
+    <w:p>
+      <w:pPr>
+        <w:numPr>
+          <w:ilvl w:val="0"/>
+          <w:numId w:val="10"/>
+        </w:numPr>
+        <w:pBdr>
+          <w:left w:val="single" w:sz="18" w:space="0" w:color="6CE26C"/>
+        </w:pBdr>
+        <w:shd w:val="clear" w:color="auto" w:fill="F8F8F8"/>
+        <w:spacing w:beforeAutospacing="1" w:after="0" w:afterAutospacing="1" w:line="210" w:lineRule="atLeast"/>
+        <w:rPr>
+          <w:rFonts w:ascii="Consolas" w:eastAsia="Times New Roman" w:hAnsi="Consolas" w:cs="Times New Roman"/>
+          <w:color w:val="5C5C5C"/>
+          <w:sz w:val="18"/>
+          <w:szCs w:val="18"/>
+          <w:lang w:val="en-US"/>
+        </w:rPr>
+      </w:pPr>
+      <w:r>
+        <w:rPr>
+          <w:rFonts w:ascii="Consolas" w:eastAsia="Times New Roman" w:hAnsi="Consolas" w:cs="Times New Roman"/>
+          <w:color w:val="000000"/>
+          <w:sz w:val="18"/>
+          <w:szCs w:val="18"/>
+          <w:bdr w:val="none" w:sz="0" w:space="0" w:color="auto" w:frame="1"/>
+          <w:lang w:val="en-US"/>
+        </w:rPr>
+        <w:t>      </w:t>
+      </w:r>
+    </w:p>
+    <w:p>
+      <w:pPr>
+        <w:numPr>
+          <w:ilvl w:val="0"/>
+          <w:numId w:val="10"/>
+        </w:numPr>
+        <w:pBdr>
+          <w:left w:val="single" w:sz="18" w:space="0" w:color="6CE26C"/>
+        </w:pBdr>
+        <w:shd w:val="clear" w:color="auto" w:fill="FFFFFF"/>
+        <w:spacing w:beforeAutospacing="1" w:after="0" w:afterAutospacing="1" w:line="210" w:lineRule="atLeast"/>
+        <w:rPr>
+          <w:rFonts w:ascii="Consolas" w:eastAsia="Times New Roman" w:hAnsi="Consolas" w:cs="Times New Roman"/>
+          <w:color w:val="5C5C5C"/>
+          <w:sz w:val="18"/>
+          <w:szCs w:val="18"/>
+          <w:lang w:val="en-US"/>
+        </w:rPr>
+      </w:pPr>
+      <w:r>
+        <w:rPr>
+          <w:rFonts w:ascii="Consolas" w:eastAsia="Times New Roman" w:hAnsi="Consolas" w:cs="Times New Roman"/>
+          <w:color w:val="000000"/>
+          <w:sz w:val="18"/>
+          <w:szCs w:val="18"/>
+          <w:bdr w:val="none" w:sz="0" w:space="0" w:color="auto" w:frame="1"/>
+          <w:lang w:val="en-US"/>
+        </w:rPr>
+        <w:t>    </w:t>
+      </w:r>
+      <w:proofErr w:type="spellStart"/>
+      <w:r>
+        <w:rPr>
+          <w:rFonts w:ascii="Consolas" w:eastAsia="Times New Roman" w:hAnsi="Consolas" w:cs="Times New Roman"/>
+          <w:color w:val="000000"/>
+          <w:sz w:val="18"/>
+          <w:szCs w:val="18"/>
+          <w:bdr w:val="none" w:sz="0" w:space="0" w:color="auto" w:frame="1"/>
+          <w:lang w:val="en-US"/>
+        </w:rPr>
+        <w:t>denom</w:t>
+      </w:r>
+      <w:proofErr w:type="spellEnd"/>
+      <w:r>
+        <w:rPr>
+          <w:rFonts w:ascii="Consolas" w:eastAsia="Times New Roman" w:hAnsi="Consolas" w:cs="Times New Roman"/>
+          <w:color w:val="000000"/>
+          <w:sz w:val="18"/>
+          <w:szCs w:val="18"/>
+          <w:bdr w:val="none" w:sz="0" w:space="0" w:color="auto" w:frame="1"/>
+          <w:lang w:val="en-US"/>
+        </w:rPr>
+        <w:t> = 0;  </w:t>
+      </w:r>
+    </w:p>
+    <w:p>
+      <w:pPr>
+        <w:numPr>
+          <w:ilvl w:val="0"/>
+          <w:numId w:val="10"/>
+        </w:numPr>
+        <w:pBdr>
+          <w:left w:val="single" w:sz="18" w:space="0" w:color="6CE26C"/>
+        </w:pBdr>
+        <w:shd w:val="clear" w:color="auto" w:fill="F8F8F8"/>
+        <w:spacing w:beforeAutospacing="1" w:after="0" w:afterAutospacing="1" w:line="210" w:lineRule="atLeast"/>
+        <w:rPr>
+          <w:rFonts w:ascii="Consolas" w:eastAsia="Times New Roman" w:hAnsi="Consolas" w:cs="Times New Roman"/>
+          <w:color w:val="5C5C5C"/>
+          <w:sz w:val="18"/>
+          <w:szCs w:val="18"/>
+          <w:lang w:val="en-US"/>
+        </w:rPr>
+      </w:pPr>
+      <w:r>
+        <w:rPr>
+          <w:rFonts w:ascii="Consolas" w:eastAsia="Times New Roman" w:hAnsi="Consolas" w:cs="Times New Roman"/>
+          <w:color w:val="000000"/>
+          <w:sz w:val="18"/>
+          <w:szCs w:val="18"/>
+          <w:bdr w:val="none" w:sz="0" w:space="0" w:color="auto" w:frame="1"/>
+          <w:lang w:val="en-US"/>
+        </w:rPr>
+        <w:t>    </w:t>
+      </w:r>
+      <w:r>
+        <w:rPr>
+          <w:rFonts w:ascii="Consolas" w:eastAsia="Times New Roman" w:hAnsi="Consolas" w:cs="Times New Roman"/>
+          <w:b/>
+          <w:bCs/>
+          <w:color w:val="006699"/>
+          <w:sz w:val="18"/>
+          <w:szCs w:val="18"/>
+          <w:bdr w:val="none" w:sz="0" w:space="0" w:color="auto" w:frame="1"/>
+          <w:lang w:val="en-US"/>
+        </w:rPr>
+        <w:t>for</w:t>
+      </w:r>
+      <w:r>
+        <w:rPr>
+          <w:rFonts w:ascii="Consolas" w:eastAsia="Times New Roman" w:hAnsi="Consolas" w:cs="Times New Roman"/>
+          <w:color w:val="000000"/>
+          <w:sz w:val="18"/>
+          <w:szCs w:val="18"/>
+          <w:bdr w:val="none" w:sz="0" w:space="0" w:color="auto" w:frame="1"/>
+          <w:lang w:val="en-US"/>
+        </w:rPr>
+        <w:t> </w:t>
+      </w:r>
+      <w:proofErr w:type="spellStart"/>
+      <w:r>
+        <w:rPr>
+          <w:rFonts w:ascii="Consolas" w:eastAsia="Times New Roman" w:hAnsi="Consolas" w:cs="Times New Roman"/>
+          <w:color w:val="000000"/>
+          <w:sz w:val="18"/>
+          <w:szCs w:val="18"/>
+          <w:bdr w:val="none" w:sz="0" w:space="0" w:color="auto" w:frame="1"/>
+          <w:lang w:val="en-US"/>
+        </w:rPr>
+        <w:t>i</w:t>
+      </w:r>
+      <w:proofErr w:type="spellEnd"/>
+      <w:r>
+        <w:rPr>
+          <w:rFonts w:ascii="Consolas" w:eastAsia="Times New Roman" w:hAnsi="Consolas" w:cs="Times New Roman"/>
+          <w:color w:val="000000"/>
+          <w:sz w:val="18"/>
+          <w:szCs w:val="18"/>
+          <w:bdr w:val="none" w:sz="0" w:space="0" w:color="auto" w:frame="1"/>
+          <w:lang w:val="en-US"/>
+        </w:rPr>
+        <w:t> = 1:length(X)  </w:t>
+      </w:r>
+    </w:p>
+    <w:p>
+      <w:pPr>
+        <w:numPr>
+          <w:ilvl w:val="0"/>
+          <w:numId w:val="10"/>
+        </w:numPr>
+        <w:pBdr>
+          <w:left w:val="single" w:sz="18" w:space="0" w:color="6CE26C"/>
+        </w:pBdr>
+        <w:shd w:val="clear" w:color="auto" w:fill="FFFFFF"/>
+        <w:spacing w:beforeAutospacing="1" w:after="0" w:afterAutospacing="1" w:line="210" w:lineRule="atLeast"/>
+        <w:rPr>
+          <w:rFonts w:ascii="Consolas" w:eastAsia="Times New Roman" w:hAnsi="Consolas" w:cs="Times New Roman"/>
+          <w:color w:val="5C5C5C"/>
+          <w:sz w:val="18"/>
+          <w:szCs w:val="18"/>
+          <w:lang w:val="en-US"/>
+        </w:rPr>
+      </w:pPr>
+      <w:r>
+        <w:rPr>
+          <w:rFonts w:ascii="Consolas" w:eastAsia="Times New Roman" w:hAnsi="Consolas" w:cs="Times New Roman"/>
+          <w:color w:val="000000"/>
+          <w:sz w:val="18"/>
+          <w:szCs w:val="18"/>
+          <w:bdr w:val="none" w:sz="0" w:space="0" w:color="auto" w:frame="1"/>
+          <w:lang w:val="en-US"/>
+        </w:rPr>
+        <w:t>        </w:t>
+      </w:r>
+      <w:proofErr w:type="spellStart"/>
+      <w:r>
+        <w:rPr>
+          <w:rFonts w:ascii="Consolas" w:eastAsia="Times New Roman" w:hAnsi="Consolas" w:cs="Times New Roman"/>
+          <w:color w:val="000000"/>
+          <w:sz w:val="18"/>
+          <w:szCs w:val="18"/>
+          <w:bdr w:val="none" w:sz="0" w:space="0" w:color="auto" w:frame="1"/>
+          <w:lang w:val="en-US"/>
+        </w:rPr>
+        <w:t>denom</w:t>
+      </w:r>
+      <w:proofErr w:type="spellEnd"/>
+      <w:r>
+        <w:rPr>
+          <w:rFonts w:ascii="Consolas" w:eastAsia="Times New Roman" w:hAnsi="Consolas" w:cs="Times New Roman"/>
+          <w:color w:val="000000"/>
+          <w:sz w:val="18"/>
+          <w:szCs w:val="18"/>
+          <w:bdr w:val="none" w:sz="0" w:space="0" w:color="auto" w:frame="1"/>
+          <w:lang w:val="en-US"/>
+        </w:rPr>
+        <w:t> = </w:t>
+      </w:r>
+      <w:proofErr w:type="spellStart"/>
+      <w:r>
+        <w:rPr>
+          <w:rFonts w:ascii="Consolas" w:eastAsia="Times New Roman" w:hAnsi="Consolas" w:cs="Times New Roman"/>
+          <w:color w:val="000000"/>
+          <w:sz w:val="18"/>
+          <w:szCs w:val="18"/>
+          <w:bdr w:val="none" w:sz="0" w:space="0" w:color="auto" w:frame="1"/>
+          <w:lang w:val="en-US"/>
+        </w:rPr>
+        <w:t>denom</w:t>
+      </w:r>
+      <w:proofErr w:type="spellEnd"/>
+      <w:r>
+        <w:rPr>
+          <w:rFonts w:ascii="Consolas" w:eastAsia="Times New Roman" w:hAnsi="Consolas" w:cs="Times New Roman"/>
+          <w:color w:val="000000"/>
+          <w:sz w:val="18"/>
+          <w:szCs w:val="18"/>
+          <w:bdr w:val="none" w:sz="0" w:space="0" w:color="auto" w:frame="1"/>
+          <w:lang w:val="en-US"/>
+        </w:rPr>
+        <w:t> + ((Y(</w:t>
+      </w:r>
+      <w:proofErr w:type="spellStart"/>
+      <w:r>
+        <w:rPr>
+          <w:rFonts w:ascii="Consolas" w:eastAsia="Times New Roman" w:hAnsi="Consolas" w:cs="Times New Roman"/>
+          <w:color w:val="000000"/>
+          <w:sz w:val="18"/>
+          <w:szCs w:val="18"/>
+          <w:bdr w:val="none" w:sz="0" w:space="0" w:color="auto" w:frame="1"/>
+          <w:lang w:val="en-US"/>
+        </w:rPr>
+        <w:t>i</w:t>
+      </w:r>
+      <w:proofErr w:type="spellEnd"/>
+      <w:r>
+        <w:rPr>
+          <w:rFonts w:ascii="Consolas" w:eastAsia="Times New Roman" w:hAnsi="Consolas" w:cs="Times New Roman"/>
+          <w:color w:val="000000"/>
+          <w:sz w:val="18"/>
+          <w:szCs w:val="18"/>
+          <w:bdr w:val="none" w:sz="0" w:space="0" w:color="auto" w:frame="1"/>
+          <w:lang w:val="en-US"/>
+        </w:rPr>
+        <w:t>) - </w:t>
+      </w:r>
+      <w:proofErr w:type="spellStart"/>
+      <w:r>
+        <w:rPr>
+          <w:rFonts w:ascii="Consolas" w:eastAsia="Times New Roman" w:hAnsi="Consolas" w:cs="Times New Roman"/>
+          <w:color w:val="000000"/>
+          <w:sz w:val="18"/>
+          <w:szCs w:val="18"/>
+          <w:bdr w:val="none" w:sz="0" w:space="0" w:color="auto" w:frame="1"/>
+          <w:lang w:val="en-US"/>
+        </w:rPr>
+        <w:t>yc</w:t>
+      </w:r>
+      <w:proofErr w:type="spellEnd"/>
+      <w:r>
+        <w:rPr>
+          <w:rFonts w:ascii="Consolas" w:eastAsia="Times New Roman" w:hAnsi="Consolas" w:cs="Times New Roman"/>
+          <w:color w:val="000000"/>
+          <w:sz w:val="18"/>
+          <w:szCs w:val="18"/>
+          <w:bdr w:val="none" w:sz="0" w:space="0" w:color="auto" w:frame="1"/>
+          <w:lang w:val="en-US"/>
+        </w:rPr>
+        <w:t>)^2 - (X(</w:t>
+      </w:r>
+      <w:proofErr w:type="spellStart"/>
+      <w:r>
+        <w:rPr>
+          <w:rFonts w:ascii="Consolas" w:eastAsia="Times New Roman" w:hAnsi="Consolas" w:cs="Times New Roman"/>
+          <w:color w:val="000000"/>
+          <w:sz w:val="18"/>
+          <w:szCs w:val="18"/>
+          <w:bdr w:val="none" w:sz="0" w:space="0" w:color="auto" w:frame="1"/>
+          <w:lang w:val="en-US"/>
+        </w:rPr>
+        <w:t>i</w:t>
+      </w:r>
+      <w:proofErr w:type="spellEnd"/>
+      <w:r>
+        <w:rPr>
+          <w:rFonts w:ascii="Consolas" w:eastAsia="Times New Roman" w:hAnsi="Consolas" w:cs="Times New Roman"/>
+          <w:color w:val="000000"/>
+          <w:sz w:val="18"/>
+          <w:szCs w:val="18"/>
+          <w:bdr w:val="none" w:sz="0" w:space="0" w:color="auto" w:frame="1"/>
+          <w:lang w:val="en-US"/>
+        </w:rPr>
+        <w:t>) - xc)^2);   </w:t>
+      </w:r>
+    </w:p>
+    <w:p>
+      <w:pPr>
+        <w:numPr>
+          <w:ilvl w:val="0"/>
+          <w:numId w:val="10"/>
+        </w:numPr>
+        <w:pBdr>
+          <w:left w:val="single" w:sz="18" w:space="0" w:color="6CE26C"/>
+        </w:pBdr>
+        <w:shd w:val="clear" w:color="auto" w:fill="F8F8F8"/>
+        <w:spacing w:beforeAutospacing="1" w:after="0" w:afterAutospacing="1" w:line="210" w:lineRule="atLeast"/>
+        <w:rPr>
+          <w:rFonts w:ascii="Consolas" w:eastAsia="Times New Roman" w:hAnsi="Consolas" w:cs="Times New Roman"/>
+          <w:color w:val="5C5C5C"/>
+          <w:sz w:val="18"/>
+          <w:szCs w:val="18"/>
+          <w:lang w:val="en-US"/>
+        </w:rPr>
+      </w:pPr>
+      <w:r>
+        <w:rPr>
+          <w:rFonts w:ascii="Consolas" w:eastAsia="Times New Roman" w:hAnsi="Consolas" w:cs="Times New Roman"/>
+          <w:color w:val="000000"/>
+          <w:sz w:val="18"/>
+          <w:szCs w:val="18"/>
+          <w:bdr w:val="none" w:sz="0" w:space="0" w:color="auto" w:frame="1"/>
+          <w:lang w:val="en-US"/>
+        </w:rPr>
+        <w:lastRenderedPageBreak/>
+        <w:t>    end  </w:t>
+      </w:r>
+    </w:p>
+    <w:p>
+      <w:pPr>
+        <w:numPr>
+          <w:ilvl w:val="0"/>
+          <w:numId w:val="10"/>
+        </w:numPr>
+        <w:pBdr>
+          <w:left w:val="single" w:sz="18" w:space="0" w:color="6CE26C"/>
+        </w:pBdr>
+        <w:shd w:val="clear" w:color="auto" w:fill="FFFFFF"/>
+        <w:spacing w:beforeAutospacing="1" w:after="0" w:afterAutospacing="1" w:line="210" w:lineRule="atLeast"/>
+        <w:rPr>
+          <w:rFonts w:ascii="Consolas" w:eastAsia="Times New Roman" w:hAnsi="Consolas" w:cs="Times New Roman"/>
+          <w:color w:val="5C5C5C"/>
+          <w:sz w:val="18"/>
+          <w:szCs w:val="18"/>
+          <w:lang w:val="en-US"/>
+        </w:rPr>
+      </w:pPr>
+      <w:r>
+        <w:rPr>
+          <w:rFonts w:ascii="Consolas" w:eastAsia="Times New Roman" w:hAnsi="Consolas" w:cs="Times New Roman"/>
+          <w:color w:val="000000"/>
+          <w:sz w:val="18"/>
+          <w:szCs w:val="18"/>
+          <w:bdr w:val="none" w:sz="0" w:space="0" w:color="auto" w:frame="1"/>
+          <w:lang w:val="en-US"/>
+        </w:rPr>
+        <w:t>      </w:t>
+      </w:r>
+    </w:p>
+    <w:p>
+      <w:pPr>
+        <w:numPr>
+          <w:ilvl w:val="0"/>
+          <w:numId w:val="10"/>
+        </w:numPr>
+        <w:pBdr>
+          <w:left w:val="single" w:sz="18" w:space="0" w:color="6CE26C"/>
+        </w:pBdr>
+        <w:shd w:val="clear" w:color="auto" w:fill="F8F8F8"/>
+        <w:spacing w:beforeAutospacing="1" w:after="0" w:afterAutospacing="1" w:line="210" w:lineRule="atLeast"/>
+        <w:rPr>
+          <w:rFonts w:ascii="Consolas" w:eastAsia="Times New Roman" w:hAnsi="Consolas" w:cs="Times New Roman"/>
+          <w:color w:val="5C5C5C"/>
+          <w:sz w:val="18"/>
+          <w:szCs w:val="18"/>
+          <w:lang w:val="en-US"/>
+        </w:rPr>
+      </w:pPr>
+      <w:r>
+        <w:rPr>
+          <w:rFonts w:ascii="Consolas" w:eastAsia="Times New Roman" w:hAnsi="Consolas" w:cs="Times New Roman"/>
+          <w:color w:val="000000"/>
+          <w:sz w:val="18"/>
+          <w:szCs w:val="18"/>
+          <w:bdr w:val="none" w:sz="0" w:space="0" w:color="auto" w:frame="1"/>
+          <w:lang w:val="en-US"/>
+        </w:rPr>
+        <w:t>    alpha = atan2(</w:t>
+      </w:r>
+      <w:proofErr w:type="spellStart"/>
+      <w:r>
+        <w:rPr>
+          <w:rFonts w:ascii="Consolas" w:eastAsia="Times New Roman" w:hAnsi="Consolas" w:cs="Times New Roman"/>
+          <w:color w:val="000000"/>
+          <w:sz w:val="18"/>
+          <w:szCs w:val="18"/>
+          <w:bdr w:val="none" w:sz="0" w:space="0" w:color="auto" w:frame="1"/>
+          <w:lang w:val="en-US"/>
+        </w:rPr>
+        <w:t>nom,denom</w:t>
+      </w:r>
+      <w:proofErr w:type="spellEnd"/>
+      <w:r>
+        <w:rPr>
+          <w:rFonts w:ascii="Consolas" w:eastAsia="Times New Roman" w:hAnsi="Consolas" w:cs="Times New Roman"/>
+          <w:color w:val="000000"/>
+          <w:sz w:val="18"/>
+          <w:szCs w:val="18"/>
+          <w:bdr w:val="none" w:sz="0" w:space="0" w:color="auto" w:frame="1"/>
+          <w:lang w:val="en-US"/>
+        </w:rPr>
+        <w:t>)/2;  </w:t>
+      </w:r>
+    </w:p>
+    <w:p>
+      <w:pPr>
+        <w:numPr>
+          <w:ilvl w:val="0"/>
+          <w:numId w:val="10"/>
+        </w:numPr>
+        <w:pBdr>
+          <w:left w:val="single" w:sz="18" w:space="0" w:color="6CE26C"/>
+        </w:pBdr>
+        <w:shd w:val="clear" w:color="auto" w:fill="FFFFFF"/>
+        <w:spacing w:beforeAutospacing="1" w:after="0" w:afterAutospacing="1" w:line="210" w:lineRule="atLeast"/>
+        <w:rPr>
+          <w:rFonts w:ascii="Consolas" w:eastAsia="Times New Roman" w:hAnsi="Consolas" w:cs="Times New Roman"/>
+          <w:color w:val="5C5C5C"/>
+          <w:sz w:val="18"/>
+          <w:szCs w:val="18"/>
+          <w:lang w:val="en-US"/>
+        </w:rPr>
+      </w:pPr>
+      <w:r>
+        <w:rPr>
+          <w:rFonts w:ascii="Consolas" w:eastAsia="Times New Roman" w:hAnsi="Consolas" w:cs="Times New Roman"/>
+          <w:color w:val="000000"/>
+          <w:sz w:val="18"/>
+          <w:szCs w:val="18"/>
+          <w:bdr w:val="none" w:sz="0" w:space="0" w:color="auto" w:frame="1"/>
+          <w:lang w:val="en-US"/>
+        </w:rPr>
+        <w:t>  </w:t>
+      </w:r>
+    </w:p>
+    <w:p>
+      <w:pPr>
+        <w:numPr>
+          <w:ilvl w:val="0"/>
+          <w:numId w:val="10"/>
+        </w:numPr>
+        <w:pBdr>
+          <w:left w:val="single" w:sz="18" w:space="0" w:color="6CE26C"/>
+        </w:pBdr>
+        <w:shd w:val="clear" w:color="auto" w:fill="F8F8F8"/>
+        <w:spacing w:beforeAutospacing="1" w:after="0" w:afterAutospacing="1" w:line="210" w:lineRule="atLeast"/>
+        <w:rPr>
+          <w:rFonts w:ascii="Consolas" w:eastAsia="Times New Roman" w:hAnsi="Consolas" w:cs="Times New Roman"/>
+          <w:color w:val="5C5C5C"/>
+          <w:sz w:val="18"/>
+          <w:szCs w:val="18"/>
+        </w:rPr>
+      </w:pPr>
+      <w:r>
+        <w:rPr>
+          <w:rFonts w:ascii="Consolas" w:eastAsia="Times New Roman" w:hAnsi="Consolas" w:cs="Times New Roman"/>
+          <w:color w:val="000000"/>
+          <w:sz w:val="18"/>
+          <w:szCs w:val="18"/>
+          <w:bdr w:val="none" w:sz="0" w:space="0" w:color="auto" w:frame="1"/>
+        </w:rPr>
+        <w:t>    % compute parameter r (see exercise pages)  </w:t>
+      </w:r>
+    </w:p>
+    <w:p>
+      <w:pPr>
+        <w:numPr>
+          <w:ilvl w:val="0"/>
+          <w:numId w:val="10"/>
+        </w:numPr>
+        <w:pBdr>
+          <w:left w:val="single" w:sz="18" w:space="0" w:color="6CE26C"/>
+        </w:pBdr>
+        <w:shd w:val="clear" w:color="auto" w:fill="FFFFFF"/>
+        <w:spacing w:beforeAutospacing="1" w:after="0" w:afterAutospacing="1" w:line="210" w:lineRule="atLeast"/>
+        <w:rPr>
+          <w:rFonts w:ascii="Consolas" w:eastAsia="Times New Roman" w:hAnsi="Consolas" w:cs="Times New Roman"/>
+          <w:color w:val="5C5C5C"/>
+          <w:sz w:val="18"/>
+          <w:szCs w:val="18"/>
+          <w:lang w:val="en-US"/>
+        </w:rPr>
+      </w:pPr>
+      <w:r>
+        <w:rPr>
+          <w:rFonts w:ascii="Consolas" w:eastAsia="Times New Roman" w:hAnsi="Consolas" w:cs="Times New Roman"/>
+          <w:color w:val="000000"/>
+          <w:sz w:val="18"/>
+          <w:szCs w:val="18"/>
+          <w:bdr w:val="none" w:sz="0" w:space="0" w:color="auto" w:frame="1"/>
+        </w:rPr>
+        <w:t>    </w:t>
+      </w:r>
+      <w:r>
+        <w:rPr>
+          <w:rFonts w:ascii="Consolas" w:eastAsia="Times New Roman" w:hAnsi="Consolas" w:cs="Times New Roman"/>
+          <w:color w:val="000000"/>
+          <w:sz w:val="18"/>
+          <w:szCs w:val="18"/>
+          <w:bdr w:val="none" w:sz="0" w:space="0" w:color="auto" w:frame="1"/>
+          <w:lang w:val="en-US"/>
+        </w:rPr>
+        <w:t>% (</w:t>
+      </w:r>
+      <w:proofErr w:type="spellStart"/>
+      <w:r>
+        <w:rPr>
+          <w:rFonts w:ascii="Consolas" w:eastAsia="Times New Roman" w:hAnsi="Consolas" w:cs="Times New Roman"/>
+          <w:color w:val="000000"/>
+          <w:sz w:val="18"/>
+          <w:szCs w:val="18"/>
+          <w:bdr w:val="none" w:sz="0" w:space="0" w:color="auto" w:frame="1"/>
+          <w:lang w:val="en-US"/>
+        </w:rPr>
+        <w:t>xc</w:t>
+      </w:r>
+      <w:proofErr w:type="gramStart"/>
+      <w:r>
+        <w:rPr>
+          <w:rFonts w:ascii="Consolas" w:eastAsia="Times New Roman" w:hAnsi="Consolas" w:cs="Times New Roman"/>
+          <w:color w:val="000000"/>
+          <w:sz w:val="18"/>
+          <w:szCs w:val="18"/>
+          <w:bdr w:val="none" w:sz="0" w:space="0" w:color="auto" w:frame="1"/>
+          <w:lang w:val="en-US"/>
+        </w:rPr>
+        <w:t>,yc</w:t>
+      </w:r>
+      <w:proofErr w:type="spellEnd"/>
+      <w:proofErr w:type="gramEnd"/>
+      <w:r>
+        <w:rPr>
+          <w:rFonts w:ascii="Consolas" w:eastAsia="Times New Roman" w:hAnsi="Consolas" w:cs="Times New Roman"/>
+          <w:color w:val="000000"/>
+          <w:sz w:val="18"/>
+          <w:szCs w:val="18"/>
+          <w:bdr w:val="none" w:sz="0" w:space="0" w:color="auto" w:frame="1"/>
+          <w:lang w:val="en-US"/>
+        </w:rPr>
+        <w:t>) must lie in the line we are fitting.  </w:t>
+      </w:r>
+    </w:p>
+    <w:p>
+      <w:pPr>
+        <w:numPr>
+          <w:ilvl w:val="0"/>
+          <w:numId w:val="10"/>
+        </w:numPr>
+        <w:pBdr>
+          <w:left w:val="single" w:sz="18" w:space="0" w:color="6CE26C"/>
+        </w:pBdr>
+        <w:shd w:val="clear" w:color="auto" w:fill="F8F8F8"/>
+        <w:spacing w:beforeAutospacing="1" w:after="0" w:afterAutospacing="1" w:line="210" w:lineRule="atLeast"/>
+        <w:rPr>
+          <w:rFonts w:ascii="Consolas" w:eastAsia="Times New Roman" w:hAnsi="Consolas" w:cs="Times New Roman"/>
+          <w:color w:val="5C5C5C"/>
+          <w:sz w:val="18"/>
+          <w:szCs w:val="18"/>
+          <w:lang w:val="en-US"/>
+        </w:rPr>
+      </w:pPr>
+      <w:r>
+        <w:rPr>
+          <w:rFonts w:ascii="Consolas" w:eastAsia="Times New Roman" w:hAnsi="Consolas" w:cs="Times New Roman"/>
+          <w:color w:val="000000"/>
+          <w:sz w:val="18"/>
+          <w:szCs w:val="18"/>
+          <w:bdr w:val="none" w:sz="0" w:space="0" w:color="auto" w:frame="1"/>
+          <w:lang w:val="en-US"/>
+        </w:rPr>
+        <w:t>    r = xc*cos(alpha) + </w:t>
+      </w:r>
+      <w:proofErr w:type="spellStart"/>
+      <w:r>
+        <w:rPr>
+          <w:rFonts w:ascii="Consolas" w:eastAsia="Times New Roman" w:hAnsi="Consolas" w:cs="Times New Roman"/>
+          <w:color w:val="000000"/>
+          <w:sz w:val="18"/>
+          <w:szCs w:val="18"/>
+          <w:bdr w:val="none" w:sz="0" w:space="0" w:color="auto" w:frame="1"/>
+          <w:lang w:val="en-US"/>
+        </w:rPr>
+        <w:t>yc</w:t>
+      </w:r>
+      <w:proofErr w:type="spellEnd"/>
+      <w:r>
+        <w:rPr>
+          <w:rFonts w:ascii="Consolas" w:eastAsia="Times New Roman" w:hAnsi="Consolas" w:cs="Times New Roman"/>
+          <w:color w:val="000000"/>
+          <w:sz w:val="18"/>
+          <w:szCs w:val="18"/>
+          <w:bdr w:val="none" w:sz="0" w:space="0" w:color="auto" w:frame="1"/>
+          <w:lang w:val="en-US"/>
+        </w:rPr>
+        <w:t>*sin(alpha);  </w:t>
+      </w:r>
+    </w:p>
+    <w:p>
+      <w:pPr>
+        <w:rPr>
+          <w:rFonts w:ascii="Georgia" w:hAnsi="Georgia"/>
+          <w:sz w:val="24"/>
+          <w:szCs w:val="24"/>
+        </w:rPr>
+      </w:pPr>
+      <w:r>
+        <w:rPr>
+          <w:rFonts w:ascii="Georgia" w:hAnsi="Georgia"/>
+          <w:sz w:val="24"/>
+          <w:szCs w:val="24"/>
+        </w:rPr>
+        <w:t>Nota-se que para obter o parâmetro r foi necessário assumir que o centróide, ponto definido pelas médias das coordernadas X e Y, está situado na reta na qual estamos executando o algoritmo de line fitting.</w:t>
+      </w:r>
+    </w:p>
+    <w:p>
+      <w:pPr>
+        <w:rPr>
+          <w:rFonts w:ascii="Georgia" w:hAnsi="Georgia"/>
+          <w:sz w:val="24"/>
+          <w:szCs w:val="24"/>
+        </w:rPr>
+      </w:pPr>
+      <w:r>
+        <w:rPr>
+          <w:rFonts w:ascii="Georgia" w:hAnsi="Georgia"/>
+          <w:sz w:val="24"/>
+          <w:szCs w:val="24"/>
+        </w:rPr>
+        <w:t xml:space="preserve"> Os resultados obtidos executando </w:t>
+      </w:r>
+    </w:p>
+    <w:p>
+      <w:pPr>
+        <w:numPr>
+          <w:ilvl w:val="0"/>
+          <w:numId w:val="11"/>
+        </w:numPr>
+        <w:pBdr>
+          <w:left w:val="single" w:sz="18" w:space="0" w:color="6CE26C"/>
+        </w:pBdr>
+        <w:shd w:val="clear" w:color="auto" w:fill="FFFFFF"/>
+        <w:spacing w:beforeAutospacing="1" w:after="0" w:afterAutospacing="1" w:line="210" w:lineRule="atLeast"/>
+        <w:rPr>
+          <w:rFonts w:ascii="Consolas" w:eastAsia="Times New Roman" w:hAnsi="Consolas" w:cs="Times New Roman"/>
+          <w:color w:val="5C5C5C"/>
+          <w:sz w:val="18"/>
+          <w:szCs w:val="18"/>
+          <w:lang w:val="en-US"/>
+        </w:rPr>
+      </w:pPr>
+      <w:r>
+        <w:rPr>
+          <w:rFonts w:ascii="Consolas" w:eastAsia="Times New Roman" w:hAnsi="Consolas" w:cs="Times New Roman"/>
+          <w:color w:val="000000"/>
+          <w:sz w:val="18"/>
+          <w:szCs w:val="18"/>
+          <w:bdr w:val="none" w:sz="0" w:space="0" w:color="auto" w:frame="1"/>
+          <w:lang w:val="en-US"/>
+        </w:rPr>
+        <w:t>&gt;&gt; </w:t>
+      </w:r>
+      <w:proofErr w:type="spellStart"/>
+      <w:r>
+        <w:rPr>
+          <w:rFonts w:ascii="Consolas" w:eastAsia="Times New Roman" w:hAnsi="Consolas" w:cs="Times New Roman"/>
+          <w:color w:val="000000"/>
+          <w:sz w:val="18"/>
+          <w:szCs w:val="18"/>
+          <w:bdr w:val="none" w:sz="0" w:space="0" w:color="auto" w:frame="1"/>
+          <w:lang w:val="en-US"/>
+        </w:rPr>
+        <w:t>testLineExtraction</w:t>
+      </w:r>
+      <w:proofErr w:type="spellEnd"/>
+      <w:r>
+        <w:rPr>
+          <w:rFonts w:ascii="Consolas" w:eastAsia="Times New Roman" w:hAnsi="Consolas" w:cs="Times New Roman"/>
+          <w:color w:val="000000"/>
+          <w:sz w:val="18"/>
+          <w:szCs w:val="18"/>
+          <w:bdr w:val="none" w:sz="0" w:space="0" w:color="auto" w:frame="1"/>
+          <w:lang w:val="en-US"/>
+        </w:rPr>
+        <w:t>  </w:t>
+      </w:r>
+    </w:p>
+    <w:p>
+      <w:pPr>
+        <w:numPr>
+          <w:ilvl w:val="0"/>
+          <w:numId w:val="11"/>
+        </w:numPr>
+        <w:pBdr>
+          <w:left w:val="single" w:sz="18" w:space="0" w:color="6CE26C"/>
+        </w:pBdr>
+        <w:shd w:val="clear" w:color="auto" w:fill="F8F8F8"/>
+        <w:spacing w:beforeAutospacing="1" w:after="0" w:afterAutospacing="1" w:line="210" w:lineRule="atLeast"/>
+        <w:rPr>
+          <w:rFonts w:ascii="Consolas" w:eastAsia="Times New Roman" w:hAnsi="Consolas" w:cs="Times New Roman"/>
+          <w:color w:val="5C5C5C"/>
+          <w:sz w:val="18"/>
+          <w:szCs w:val="18"/>
+          <w:lang w:val="en-US"/>
+        </w:rPr>
+      </w:pPr>
+      <w:r>
+        <w:rPr>
+          <w:rFonts w:ascii="Consolas" w:eastAsia="Times New Roman" w:hAnsi="Consolas" w:cs="Times New Roman"/>
+          <w:color w:val="000000"/>
+          <w:sz w:val="18"/>
+          <w:szCs w:val="18"/>
+          <w:bdr w:val="none" w:sz="0" w:space="0" w:color="auto" w:frame="1"/>
+          <w:lang w:val="en-US"/>
+        </w:rPr>
+        <w:t>Testing laser scan 1: OK  </w:t>
+      </w:r>
+    </w:p>
+    <w:p>
+      <w:pPr>
+        <w:numPr>
+          <w:ilvl w:val="0"/>
+          <w:numId w:val="11"/>
+        </w:numPr>
+        <w:pBdr>
+          <w:left w:val="single" w:sz="18" w:space="0" w:color="6CE26C"/>
+        </w:pBdr>
+        <w:shd w:val="clear" w:color="auto" w:fill="FFFFFF"/>
+        <w:spacing w:beforeAutospacing="1" w:after="0" w:afterAutospacing="1" w:line="210" w:lineRule="atLeast"/>
+        <w:rPr>
+          <w:rFonts w:ascii="Consolas" w:eastAsia="Times New Roman" w:hAnsi="Consolas" w:cs="Times New Roman"/>
+          <w:color w:val="5C5C5C"/>
+          <w:sz w:val="18"/>
+          <w:szCs w:val="18"/>
+          <w:lang w:val="en-US"/>
+        </w:rPr>
+      </w:pPr>
+      <w:r>
+        <w:rPr>
+          <w:rFonts w:ascii="Consolas" w:eastAsia="Times New Roman" w:hAnsi="Consolas" w:cs="Times New Roman"/>
+          <w:color w:val="000000"/>
+          <w:sz w:val="18"/>
+          <w:szCs w:val="18"/>
+          <w:bdr w:val="none" w:sz="0" w:space="0" w:color="auto" w:frame="1"/>
+          <w:lang w:val="en-US"/>
+        </w:rPr>
+        <w:t>Testing laser scan 2: OK  </w:t>
+      </w:r>
+    </w:p>
+    <w:p>
+      <w:pPr>
+        <w:numPr>
+          <w:ilvl w:val="0"/>
+          <w:numId w:val="11"/>
+        </w:numPr>
+        <w:pBdr>
+          <w:left w:val="single" w:sz="18" w:space="0" w:color="6CE26C"/>
+        </w:pBdr>
+        <w:shd w:val="clear" w:color="auto" w:fill="F8F8F8"/>
+        <w:spacing w:beforeAutospacing="1" w:after="0" w:afterAutospacing="1" w:line="210" w:lineRule="atLeast"/>
+        <w:rPr>
+          <w:rFonts w:ascii="Consolas" w:eastAsia="Times New Roman" w:hAnsi="Consolas" w:cs="Times New Roman"/>
+          <w:color w:val="5C5C5C"/>
+          <w:sz w:val="18"/>
+          <w:szCs w:val="18"/>
+          <w:lang w:val="en-US"/>
+        </w:rPr>
+      </w:pPr>
+      <w:r>
+        <w:rPr>
+          <w:rFonts w:ascii="Consolas" w:eastAsia="Times New Roman" w:hAnsi="Consolas" w:cs="Times New Roman"/>
+          <w:color w:val="000000"/>
+          <w:sz w:val="18"/>
+          <w:szCs w:val="18"/>
+          <w:bdr w:val="none" w:sz="0" w:space="0" w:color="auto" w:frame="1"/>
+          <w:lang w:val="en-US"/>
+        </w:rPr>
+        <w:t>Testing laser scan 3: OK  </w:t>
+      </w:r>
+    </w:p>
+    <w:p>
+      <w:pPr>
+        <w:numPr>
+          <w:ilvl w:val="0"/>
+          <w:numId w:val="11"/>
+        </w:numPr>
+        <w:pBdr>
+          <w:left w:val="single" w:sz="18" w:space="0" w:color="6CE26C"/>
+        </w:pBdr>
+        <w:shd w:val="clear" w:color="auto" w:fill="FFFFFF"/>
+        <w:spacing w:beforeAutospacing="1" w:after="0" w:afterAutospacing="1" w:line="210" w:lineRule="atLeast"/>
+        <w:rPr>
+          <w:rFonts w:ascii="Consolas" w:eastAsia="Times New Roman" w:hAnsi="Consolas" w:cs="Times New Roman"/>
+          <w:color w:val="5C5C5C"/>
+          <w:sz w:val="18"/>
+          <w:szCs w:val="18"/>
+          <w:lang w:val="en-US"/>
+        </w:rPr>
+      </w:pPr>
+      <w:r>
+        <w:rPr>
+          <w:rFonts w:ascii="Consolas" w:eastAsia="Times New Roman" w:hAnsi="Consolas" w:cs="Times New Roman"/>
+          <w:color w:val="000000"/>
+          <w:sz w:val="18"/>
+          <w:szCs w:val="18"/>
+          <w:bdr w:val="none" w:sz="0" w:space="0" w:color="auto" w:frame="1"/>
+          <w:lang w:val="en-US"/>
+        </w:rPr>
+        <w:t>Testing laser scan 4: OK  </w:t>
+      </w:r>
+    </w:p>
+    <w:p>
+      <w:pPr>
+        <w:numPr>
+          <w:ilvl w:val="0"/>
+          <w:numId w:val="11"/>
+        </w:numPr>
+        <w:pBdr>
+          <w:left w:val="single" w:sz="18" w:space="0" w:color="6CE26C"/>
+        </w:pBdr>
+        <w:shd w:val="clear" w:color="auto" w:fill="F8F8F8"/>
+        <w:spacing w:beforeAutospacing="1" w:after="0" w:afterAutospacing="1" w:line="210" w:lineRule="atLeast"/>
+        <w:rPr>
+          <w:rFonts w:ascii="Consolas" w:eastAsia="Times New Roman" w:hAnsi="Consolas" w:cs="Times New Roman"/>
+          <w:color w:val="5C5C5C"/>
+          <w:sz w:val="18"/>
+          <w:szCs w:val="18"/>
+          <w:lang w:val="en-US"/>
+        </w:rPr>
+      </w:pPr>
+      <w:r>
+        <w:rPr>
+          <w:rFonts w:ascii="Consolas" w:eastAsia="Times New Roman" w:hAnsi="Consolas" w:cs="Times New Roman"/>
+          <w:color w:val="000000"/>
+          <w:sz w:val="18"/>
+          <w:szCs w:val="18"/>
+          <w:bdr w:val="none" w:sz="0" w:space="0" w:color="auto" w:frame="1"/>
+          <w:lang w:val="en-US"/>
+        </w:rPr>
+        <w:t>Testing laser scan 5: OK  </w:t>
+      </w:r>
+    </w:p>
+    <w:p>
+      <w:pPr>
+        <w:numPr>
+          <w:ilvl w:val="0"/>
+          <w:numId w:val="11"/>
+        </w:numPr>
+        <w:pBdr>
+          <w:left w:val="single" w:sz="18" w:space="0" w:color="6CE26C"/>
+        </w:pBdr>
+        <w:shd w:val="clear" w:color="auto" w:fill="FFFFFF"/>
+        <w:spacing w:beforeAutospacing="1" w:after="0" w:afterAutospacing="1" w:line="210" w:lineRule="atLeast"/>
+        <w:rPr>
+          <w:rFonts w:ascii="Consolas" w:eastAsia="Times New Roman" w:hAnsi="Consolas" w:cs="Times New Roman"/>
+          <w:color w:val="5C5C5C"/>
+          <w:sz w:val="18"/>
+          <w:szCs w:val="18"/>
+          <w:lang w:val="en-US"/>
+        </w:rPr>
+      </w:pPr>
+      <w:r>
+        <w:rPr>
+          <w:rFonts w:ascii="Consolas" w:eastAsia="Times New Roman" w:hAnsi="Consolas" w:cs="Times New Roman"/>
+          <w:color w:val="000000"/>
+          <w:sz w:val="18"/>
+          <w:szCs w:val="18"/>
+          <w:bdr w:val="none" w:sz="0" w:space="0" w:color="auto" w:frame="1"/>
+          <w:lang w:val="en-US"/>
+        </w:rPr>
+        <w:t>Testing laser scan 6: OK  </w:t>
+      </w:r>
+    </w:p>
+    <w:p>
+      <w:pPr>
+        <w:rPr>
+          <w:rFonts w:ascii="Georgia" w:hAnsi="Georgia"/>
+          <w:sz w:val="24"/>
+          <w:szCs w:val="24"/>
+        </w:rPr>
       </w:pPr>
       <w:r>
         <w:rPr>
@@ -971,38 +4036,7 @@
           <w:sz w:val="28"/>
           <w:szCs w:val="28"/>
         </w:rPr>
-        <w:br w:type="page"/>
-      </w:r>
-    </w:p>
-    <w:p>
-      <w:pPr>
-        <w:rPr>
-          <w:rFonts w:ascii="Georgia" w:hAnsi="Georgia"/>
-          <w:b/>
-          <w:sz w:val="28"/>
-          <w:szCs w:val="28"/>
-        </w:rPr>
-      </w:pPr>
-      <w:bookmarkStart w:id="0" w:name="_GoBack"/>
-      <w:bookmarkEnd w:id="0"/>
-      <w:r>
-        <w:rPr>
-          <w:rFonts w:ascii="Georgia" w:hAnsi="Georgia"/>
-          <w:b/>
-          <w:sz w:val="28"/>
-          <w:szCs w:val="28"/>
-        </w:rPr>
-        <w:lastRenderedPageBreak/>
-        <w:t>Tarefa</w:t>
-      </w:r>
-      <w:r>
-        <w:rPr>
-          <w:rFonts w:ascii="Georgia" w:hAnsi="Georgia"/>
-          <w:b/>
-          <w:sz w:val="28"/>
-          <w:szCs w:val="28"/>
-        </w:rPr>
-        <w:t xml:space="preserve"> 3</w:t>
+        <w:t>Conclusão</w:t>
       </w:r>
     </w:p>
     <w:p>
@@ -1019,103 +4053,23 @@
           <w:sz w:val="24"/>
           <w:szCs w:val="24"/>
         </w:rPr>
-        <w:t xml:space="preserve">Nesta primeira </w:t>
-      </w:r>
-    </w:p>
-    <w:p>
-      <w:pPr>
+        <w:t xml:space="preserve">Os exercícios propostos </w:t>
+      </w:r>
+      <w:r>
         <w:rPr>
           <w:rFonts w:ascii="Georgia" w:hAnsi="Georgia"/>
           <w:sz w:val="24"/>
           <w:szCs w:val="24"/>
         </w:rPr>
-      </w:pPr>
-    </w:p>
-    <w:p>
-      <w:pPr>
+        <w:t xml:space="preserve">permitiram </w:t>
+      </w:r>
+      <w:r>
         <w:rPr>
           <w:rFonts w:ascii="Georgia" w:hAnsi="Georgia"/>
           <w:sz w:val="24"/>
           <w:szCs w:val="24"/>
         </w:rPr>
-      </w:pPr>
-    </w:p>
-    <w:p>
-      <w:pPr>
-        <w:rPr>
-          <w:rFonts w:ascii="Georgia" w:hAnsi="Georgia"/>
-          <w:sz w:val="24"/>
-          <w:szCs w:val="24"/>
-        </w:rPr>
-      </w:pPr>
-    </w:p>
-    <w:p>
-      <w:pPr>
-        <w:rPr>
-          <w:rFonts w:ascii="Georgia" w:hAnsi="Georgia"/>
-          <w:sz w:val="24"/>
-          <w:szCs w:val="24"/>
-        </w:rPr>
-      </w:pPr>
-    </w:p>
-    <w:p>
-      <w:pPr>
-        <w:rPr>
-          <w:rFonts w:ascii="Georgia" w:hAnsi="Georgia"/>
-          <w:sz w:val="24"/>
-          <w:szCs w:val="24"/>
-        </w:rPr>
-      </w:pPr>
-    </w:p>
-    <w:p>
-      <w:pPr>
-        <w:rPr>
-          <w:rFonts w:ascii="Georgia" w:hAnsi="Georgia"/>
-          <w:sz w:val="24"/>
-          <w:szCs w:val="24"/>
-        </w:rPr>
-      </w:pPr>
-      <w:r>
-        <w:rPr>
-          <w:rFonts w:ascii="Georgia" w:hAnsi="Georgia"/>
-          <w:b/>
-          <w:sz w:val="28"/>
-          <w:szCs w:val="28"/>
-        </w:rPr>
-        <w:t>Conclusão</w:t>
-      </w:r>
-    </w:p>
-    <w:p>
-      <w:pPr>
-        <w:rPr>
-          <w:rFonts w:ascii="Georgia" w:hAnsi="Georgia"/>
-          <w:sz w:val="24"/>
-          <w:szCs w:val="24"/>
-        </w:rPr>
-      </w:pPr>
-      <w:r>
-        <w:rPr>
-          <w:rFonts w:ascii="Georgia" w:hAnsi="Georgia"/>
-          <w:sz w:val="24"/>
-          <w:szCs w:val="24"/>
-        </w:rPr>
-        <w:t xml:space="preserve">Os exercícios propostos </w:t>
-      </w:r>
-      <w:r>
-        <w:rPr>
-          <w:rFonts w:ascii="Georgia" w:hAnsi="Georgia"/>
-          <w:sz w:val="24"/>
-          <w:szCs w:val="24"/>
-        </w:rPr>
-        <w:t xml:space="preserve">permitiram </w:t>
-      </w:r>
-      <w:r>
-        <w:rPr>
-          <w:rFonts w:ascii="Georgia" w:hAnsi="Georgia"/>
-          <w:sz w:val="24"/>
-          <w:szCs w:val="24"/>
-        </w:rPr>
-        <w:t>...</w:t>
+        <w:t>exercitar a extração de dados do sensor laser em laboratório e implementar o algoritmo de split-and-merge no Matlab com sucesso.</w:t>
       </w:r>
     </w:p>
     <w:p>
@@ -1215,7 +4169,7 @@
             <w:bCs/>
             <w:noProof/>
           </w:rPr>
-          <w:t>2</w:t>
+          <w:t>4</w:t>
         </w:r>
         <w:r>
           <w:rPr>
@@ -1511,6 +4465,232 @@
     </w:lvl>
   </w:abstractNum>
   <w:abstractNum w:abstractNumId="2" w15:restartNumberingAfterBreak="0">
+    <w:nsid w:val="5F2F4A65"/>
+    <w:multiLevelType w:val="multilevel"/>
+    <w:tmpl w:val="B6043BC0"/>
+    <w:lvl w:ilvl="0">
+      <w:start w:val="1"/>
+      <w:numFmt w:val="decimal"/>
+      <w:lvlText w:val="%1."/>
+      <w:lvlJc w:val="left"/>
+      <w:pPr>
+        <w:tabs>
+          <w:tab w:val="num" w:pos="360"/>
+        </w:tabs>
+        <w:ind w:left="360" w:hanging="360"/>
+      </w:pPr>
+    </w:lvl>
+    <w:lvl w:ilvl="1" w:tentative="1">
+      <w:start w:val="1"/>
+      <w:numFmt w:val="decimal"/>
+      <w:lvlText w:val="%2."/>
+      <w:lvlJc w:val="left"/>
+      <w:pPr>
+        <w:tabs>
+          <w:tab w:val="num" w:pos="1080"/>
+        </w:tabs>
+        <w:ind w:left="1080" w:hanging="360"/>
+      </w:pPr>
+    </w:lvl>
+    <w:lvl w:ilvl="2" w:tentative="1">
+      <w:start w:val="1"/>
+      <w:numFmt w:val="decimal"/>
+      <w:lvlText w:val="%3."/>
+      <w:lvlJc w:val="left"/>
+      <w:pPr>
+        <w:tabs>
+          <w:tab w:val="num" w:pos="1800"/>
+        </w:tabs>
+        <w:ind w:left="1800" w:hanging="360"/>
+      </w:pPr>
+    </w:lvl>
+    <w:lvl w:ilvl="3" w:tentative="1">
+      <w:start w:val="1"/>
+      <w:numFmt w:val="decimal"/>
+      <w:lvlText w:val="%4."/>
+      <w:lvlJc w:val="left"/>
+      <w:pPr>
+        <w:tabs>
+          <w:tab w:val="num" w:pos="2520"/>
+        </w:tabs>
+        <w:ind w:left="2520" w:hanging="360"/>
+      </w:pPr>
+    </w:lvl>
+    <w:lvl w:ilvl="4" w:tentative="1">
+      <w:start w:val="1"/>
+      <w:numFmt w:val="decimal"/>
+      <w:lvlText w:val="%5."/>
+      <w:lvlJc w:val="left"/>
+      <w:pPr>
+        <w:tabs>
+          <w:tab w:val="num" w:pos="3240"/>
+        </w:tabs>
+        <w:ind w:left="3240" w:hanging="360"/>
+      </w:pPr>
+    </w:lvl>
+    <w:lvl w:ilvl="5" w:tentative="1">
+      <w:start w:val="1"/>
+      <w:numFmt w:val="decimal"/>
+      <w:lvlText w:val="%6."/>
+      <w:lvlJc w:val="left"/>
+      <w:pPr>
+        <w:tabs>
+          <w:tab w:val="num" w:pos="3960"/>
+        </w:tabs>
+        <w:ind w:left="3960" w:hanging="360"/>
+      </w:pPr>
+    </w:lvl>
+    <w:lvl w:ilvl="6" w:tentative="1">
+      <w:start w:val="1"/>
+      <w:numFmt w:val="decimal"/>
+      <w:lvlText w:val="%7."/>
+      <w:lvlJc w:val="left"/>
+      <w:pPr>
+        <w:tabs>
+          <w:tab w:val="num" w:pos="4680"/>
+        </w:tabs>
+        <w:ind w:left="4680" w:hanging="360"/>
+      </w:pPr>
+    </w:lvl>
+    <w:lvl w:ilvl="7" w:tentative="1">
+      <w:start w:val="1"/>
+      <w:numFmt w:val="decimal"/>
+      <w:lvlText w:val="%8."/>
+      <w:lvlJc w:val="left"/>
+      <w:pPr>
+        <w:tabs>
+          <w:tab w:val="num" w:pos="5400"/>
+        </w:tabs>
+        <w:ind w:left="5400" w:hanging="360"/>
+      </w:pPr>
+    </w:lvl>
+    <w:lvl w:ilvl="8" w:tentative="1">
+      <w:start w:val="1"/>
+      <w:numFmt w:val="decimal"/>
+      <w:lvlText w:val="%9."/>
+      <w:lvlJc w:val="left"/>
+      <w:pPr>
+        <w:tabs>
+          <w:tab w:val="num" w:pos="6120"/>
+        </w:tabs>
+        <w:ind w:left="6120" w:hanging="360"/>
+      </w:pPr>
+    </w:lvl>
+  </w:abstractNum>
+  <w:abstractNum w:abstractNumId="3" w15:restartNumberingAfterBreak="0">
+    <w:nsid w:val="625F2B75"/>
+    <w:multiLevelType w:val="multilevel"/>
+    <w:tmpl w:val="EBBAD0F0"/>
+    <w:lvl w:ilvl="0">
+      <w:start w:val="1"/>
+      <w:numFmt w:val="decimal"/>
+      <w:lvlText w:val="%1."/>
+      <w:lvlJc w:val="left"/>
+      <w:pPr>
+        <w:tabs>
+          <w:tab w:val="num" w:pos="360"/>
+        </w:tabs>
+        <w:ind w:left="360" w:hanging="360"/>
+      </w:pPr>
+    </w:lvl>
+    <w:lvl w:ilvl="1" w:tentative="1">
+      <w:start w:val="1"/>
+      <w:numFmt w:val="decimal"/>
+      <w:lvlText w:val="%2."/>
+      <w:lvlJc w:val="left"/>
+      <w:pPr>
+        <w:tabs>
+          <w:tab w:val="num" w:pos="1080"/>
+        </w:tabs>
+        <w:ind w:left="1080" w:hanging="360"/>
+      </w:pPr>
+    </w:lvl>
+    <w:lvl w:ilvl="2" w:tentative="1">
+      <w:start w:val="1"/>
+      <w:numFmt w:val="decimal"/>
+      <w:lvlText w:val="%3."/>
+      <w:lvlJc w:val="left"/>
+      <w:pPr>
+        <w:tabs>
+          <w:tab w:val="num" w:pos="1800"/>
+        </w:tabs>
+        <w:ind w:left="1800" w:hanging="360"/>
+      </w:pPr>
+    </w:lvl>
+    <w:lvl w:ilvl="3" w:tentative="1">
+      <w:start w:val="1"/>
+      <w:numFmt w:val="decimal"/>
+      <w:lvlText w:val="%4."/>
+      <w:lvlJc w:val="left"/>
+      <w:pPr>
+        <w:tabs>
+          <w:tab w:val="num" w:pos="2520"/>
+        </w:tabs>
+        <w:ind w:left="2520" w:hanging="360"/>
+      </w:pPr>
+    </w:lvl>
+    <w:lvl w:ilvl="4" w:tentative="1">
+      <w:start w:val="1"/>
+      <w:numFmt w:val="decimal"/>
+      <w:lvlText w:val="%5."/>
+      <w:lvlJc w:val="left"/>
+      <w:pPr>
+        <w:tabs>
+          <w:tab w:val="num" w:pos="3240"/>
+        </w:tabs>
+        <w:ind w:left="3240" w:hanging="360"/>
+      </w:pPr>
+    </w:lvl>
+    <w:lvl w:ilvl="5" w:tentative="1">
+      <w:start w:val="1"/>
+      <w:numFmt w:val="decimal"/>
+      <w:lvlText w:val="%6."/>
+      <w:lvlJc w:val="left"/>
+      <w:pPr>
+        <w:tabs>
+          <w:tab w:val="num" w:pos="3960"/>
+        </w:tabs>
+        <w:ind w:left="3960" w:hanging="360"/>
+      </w:pPr>
+    </w:lvl>
+    <w:lvl w:ilvl="6" w:tentative="1">
+      <w:start w:val="1"/>
+      <w:numFmt w:val="decimal"/>
+      <w:lvlText w:val="%7."/>
+      <w:lvlJc w:val="left"/>
+      <w:pPr>
+        <w:tabs>
+          <w:tab w:val="num" w:pos="4680"/>
+        </w:tabs>
+        <w:ind w:left="4680" w:hanging="360"/>
+      </w:pPr>
+    </w:lvl>
+    <w:lvl w:ilvl="7" w:tentative="1">
+      <w:start w:val="1"/>
+      <w:numFmt w:val="decimal"/>
+      <w:lvlText w:val="%8."/>
+      <w:lvlJc w:val="left"/>
+      <w:pPr>
+        <w:tabs>
+          <w:tab w:val="num" w:pos="5400"/>
+        </w:tabs>
+        <w:ind w:left="5400" w:hanging="360"/>
+      </w:pPr>
+    </w:lvl>
+    <w:lvl w:ilvl="8" w:tentative="1">
+      <w:start w:val="1"/>
+      <w:numFmt w:val="decimal"/>
+      <w:lvlText w:val="%9."/>
+      <w:lvlJc w:val="left"/>
+      <w:pPr>
+        <w:tabs>
+          <w:tab w:val="num" w:pos="6120"/>
+        </w:tabs>
+        <w:ind w:left="6120" w:hanging="360"/>
+      </w:pPr>
+    </w:lvl>
+  </w:abstractNum>
+  <w:abstractNum w:abstractNumId="4" w15:restartNumberingAfterBreak="0">
     <w:nsid w:val="63A9151B"/>
     <w:multiLevelType w:val="hybridMultilevel"/>
     <w:tmpl w:val="BCD2692E"/>
@@ -1623,7 +4803,7 @@
       </w:rPr>
     </w:lvl>
   </w:abstractNum>
-  <w:abstractNum w:abstractNumId="3" w15:restartNumberingAfterBreak="0">
+  <w:abstractNum w:abstractNumId="5" w15:restartNumberingAfterBreak="0">
     <w:nsid w:val="644C7EC0"/>
     <w:multiLevelType w:val="multilevel"/>
     <w:tmpl w:val="BA062A26"/>
@@ -1736,7 +4916,120 @@
       </w:pPr>
     </w:lvl>
   </w:abstractNum>
-  <w:abstractNum w:abstractNumId="4" w15:restartNumberingAfterBreak="0">
+  <w:abstractNum w:abstractNumId="6" w15:restartNumberingAfterBreak="0">
+    <w:nsid w:val="68043A7F"/>
+    <w:multiLevelType w:val="multilevel"/>
+    <w:tmpl w:val="8EE2135E"/>
+    <w:lvl w:ilvl="0">
+      <w:start w:val="1"/>
+      <w:numFmt w:val="decimal"/>
+      <w:lvlText w:val="%1."/>
+      <w:lvlJc w:val="left"/>
+      <w:pPr>
+        <w:tabs>
+          <w:tab w:val="num" w:pos="720"/>
+        </w:tabs>
+        <w:ind w:left="720" w:hanging="360"/>
+      </w:pPr>
+    </w:lvl>
+    <w:lvl w:ilvl="1" w:tentative="1">
+      <w:start w:val="1"/>
+      <w:numFmt w:val="decimal"/>
+      <w:lvlText w:val="%2."/>
+      <w:lvlJc w:val="left"/>
+      <w:pPr>
+        <w:tabs>
+          <w:tab w:val="num" w:pos="1440"/>
+        </w:tabs>
+        <w:ind w:left="1440" w:hanging="360"/>
+      </w:pPr>
+    </w:lvl>
+    <w:lvl w:ilvl="2" w:tentative="1">
+      <w:start w:val="1"/>
+      <w:numFmt w:val="decimal"/>
+      <w:lvlText w:val="%3."/>
+      <w:lvlJc w:val="left"/>
+      <w:pPr>
+        <w:tabs>
+          <w:tab w:val="num" w:pos="2160"/>
+        </w:tabs>
+        <w:ind w:left="2160" w:hanging="360"/>
+      </w:pPr>
+    </w:lvl>
+    <w:lvl w:ilvl="3" w:tentative="1">
+      <w:start w:val="1"/>
+      <w:numFmt w:val="decimal"/>
+      <w:lvlText w:val="%4."/>
+      <w:lvlJc w:val="left"/>
+      <w:pPr>
+        <w:tabs>
+          <w:tab w:val="num" w:pos="2880"/>
+        </w:tabs>
+        <w:ind w:left="2880" w:hanging="360"/>
+      </w:pPr>
+    </w:lvl>
+    <w:lvl w:ilvl="4" w:tentative="1">
+      <w:start w:val="1"/>
+      <w:numFmt w:val="decimal"/>
+      <w:lvlText w:val="%5."/>
+      <w:lvlJc w:val="left"/>
+      <w:pPr>
+        <w:tabs>
+          <w:tab w:val="num" w:pos="3600"/>
+        </w:tabs>
+        <w:ind w:left="3600" w:hanging="360"/>
+      </w:pPr>
+    </w:lvl>
+    <w:lvl w:ilvl="5" w:tentative="1">
+      <w:start w:val="1"/>
+      <w:numFmt w:val="decimal"/>
+      <w:lvlText w:val="%6."/>
+      <w:lvlJc w:val="left"/>
+      <w:pPr>
+        <w:tabs>
+          <w:tab w:val="num" w:pos="4320"/>
+        </w:tabs>
+        <w:ind w:left="4320" w:hanging="360"/>
+      </w:pPr>
+    </w:lvl>
+    <w:lvl w:ilvl="6" w:tentative="1">
+      <w:start w:val="1"/>
+      <w:numFmt w:val="decimal"/>
+      <w:lvlText w:val="%7."/>
+      <w:lvlJc w:val="left"/>
+      <w:pPr>
+        <w:tabs>
+          <w:tab w:val="num" w:pos="5040"/>
+        </w:tabs>
+        <w:ind w:left="5040" w:hanging="360"/>
+      </w:pPr>
+    </w:lvl>
+    <w:lvl w:ilvl="7" w:tentative="1">
+      <w:start w:val="1"/>
+      <w:numFmt w:val="decimal"/>
+      <w:lvlText w:val="%8."/>
+      <w:lvlJc w:val="left"/>
+      <w:pPr>
+        <w:tabs>
+          <w:tab w:val="num" w:pos="5760"/>
+        </w:tabs>
+        <w:ind w:left="5760" w:hanging="360"/>
+      </w:pPr>
+    </w:lvl>
+    <w:lvl w:ilvl="8" w:tentative="1">
+      <w:start w:val="1"/>
+      <w:numFmt w:val="decimal"/>
+      <w:lvlText w:val="%9."/>
+      <w:lvlJc w:val="left"/>
+      <w:pPr>
+        <w:tabs>
+          <w:tab w:val="num" w:pos="6480"/>
+        </w:tabs>
+        <w:ind w:left="6480" w:hanging="360"/>
+      </w:pPr>
+    </w:lvl>
+  </w:abstractNum>
+  <w:abstractNum w:abstractNumId="7" w15:restartNumberingAfterBreak="0">
     <w:nsid w:val="69023833"/>
     <w:multiLevelType w:val="multilevel"/>
     <w:tmpl w:val="6C42A87E"/>
@@ -1849,7 +5142,7 @@
       </w:pPr>
     </w:lvl>
   </w:abstractNum>
-  <w:abstractNum w:abstractNumId="5" w15:restartNumberingAfterBreak="0">
+  <w:abstractNum w:abstractNumId="8" w15:restartNumberingAfterBreak="0">
     <w:nsid w:val="69A529F8"/>
     <w:multiLevelType w:val="hybridMultilevel"/>
     <w:tmpl w:val="AFC6CC9C"/>
@@ -1962,7 +5255,120 @@
       </w:rPr>
     </w:lvl>
   </w:abstractNum>
-  <w:abstractNum w:abstractNumId="6" w15:restartNumberingAfterBreak="0">
+  <w:abstractNum w:abstractNumId="9" w15:restartNumberingAfterBreak="0">
+    <w:nsid w:val="6D6910FF"/>
+    <w:multiLevelType w:val="multilevel"/>
+    <w:tmpl w:val="695A3D88"/>
+    <w:lvl w:ilvl="0">
+      <w:start w:val="1"/>
+      <w:numFmt w:val="decimal"/>
+      <w:lvlText w:val="%1."/>
+      <w:lvlJc w:val="left"/>
+      <w:pPr>
+        <w:tabs>
+          <w:tab w:val="num" w:pos="720"/>
+        </w:tabs>
+        <w:ind w:left="720" w:hanging="360"/>
+      </w:pPr>
+    </w:lvl>
+    <w:lvl w:ilvl="1" w:tentative="1">
+      <w:start w:val="1"/>
+      <w:numFmt w:val="decimal"/>
+      <w:lvlText w:val="%2."/>
+      <w:lvlJc w:val="left"/>
+      <w:pPr>
+        <w:tabs>
+          <w:tab w:val="num" w:pos="1440"/>
+        </w:tabs>
+        <w:ind w:left="1440" w:hanging="360"/>
+      </w:pPr>
+    </w:lvl>
+    <w:lvl w:ilvl="2" w:tentative="1">
+      <w:start w:val="1"/>
+      <w:numFmt w:val="decimal"/>
+      <w:lvlText w:val="%3."/>
+      <w:lvlJc w:val="left"/>
+      <w:pPr>
+        <w:tabs>
+          <w:tab w:val="num" w:pos="2160"/>
+        </w:tabs>
+        <w:ind w:left="2160" w:hanging="360"/>
+      </w:pPr>
+    </w:lvl>
+    <w:lvl w:ilvl="3" w:tentative="1">
+      <w:start w:val="1"/>
+      <w:numFmt w:val="decimal"/>
+      <w:lvlText w:val="%4."/>
+      <w:lvlJc w:val="left"/>
+      <w:pPr>
+        <w:tabs>
+          <w:tab w:val="num" w:pos="2880"/>
+        </w:tabs>
+        <w:ind w:left="2880" w:hanging="360"/>
+      </w:pPr>
+    </w:lvl>
+    <w:lvl w:ilvl="4" w:tentative="1">
+      <w:start w:val="1"/>
+      <w:numFmt w:val="decimal"/>
+      <w:lvlText w:val="%5."/>
+      <w:lvlJc w:val="left"/>
+      <w:pPr>
+        <w:tabs>
+          <w:tab w:val="num" w:pos="3600"/>
+        </w:tabs>
+        <w:ind w:left="3600" w:hanging="360"/>
+      </w:pPr>
+    </w:lvl>
+    <w:lvl w:ilvl="5" w:tentative="1">
+      <w:start w:val="1"/>
+      <w:numFmt w:val="decimal"/>
+      <w:lvlText w:val="%6."/>
+      <w:lvlJc w:val="left"/>
+      <w:pPr>
+        <w:tabs>
+          <w:tab w:val="num" w:pos="4320"/>
+        </w:tabs>
+        <w:ind w:left="4320" w:hanging="360"/>
+      </w:pPr>
+    </w:lvl>
+    <w:lvl w:ilvl="6" w:tentative="1">
+      <w:start w:val="1"/>
+      <w:numFmt w:val="decimal"/>
+      <w:lvlText w:val="%7."/>
+      <w:lvlJc w:val="left"/>
+      <w:pPr>
+        <w:tabs>
+          <w:tab w:val="num" w:pos="5040"/>
+        </w:tabs>
+        <w:ind w:left="5040" w:hanging="360"/>
+      </w:pPr>
+    </w:lvl>
+    <w:lvl w:ilvl="7" w:tentative="1">
+      <w:start w:val="1"/>
+      <w:numFmt w:val="decimal"/>
+      <w:lvlText w:val="%8."/>
+      <w:lvlJc w:val="left"/>
+      <w:pPr>
+        <w:tabs>
+          <w:tab w:val="num" w:pos="5760"/>
+        </w:tabs>
+        <w:ind w:left="5760" w:hanging="360"/>
+      </w:pPr>
+    </w:lvl>
+    <w:lvl w:ilvl="8" w:tentative="1">
+      <w:start w:val="1"/>
+      <w:numFmt w:val="decimal"/>
+      <w:lvlText w:val="%9."/>
+      <w:lvlJc w:val="left"/>
+      <w:pPr>
+        <w:tabs>
+          <w:tab w:val="num" w:pos="6480"/>
+        </w:tabs>
+        <w:ind w:left="6480" w:hanging="360"/>
+      </w:pPr>
+    </w:lvl>
+  </w:abstractNum>
+  <w:abstractNum w:abstractNumId="10" w15:restartNumberingAfterBreak="0">
     <w:nsid w:val="778C187F"/>
     <w:multiLevelType w:val="multilevel"/>
     <w:tmpl w:val="ECF4D2EA"/>
@@ -2076,25 +5482,37 @@
     </w:lvl>
   </w:abstractNum>
   <w:num w:numId="1">
-    <w:abstractNumId w:val="4"/>
+    <w:abstractNumId w:val="7"/>
   </w:num>
   <w:num w:numId="2">
     <w:abstractNumId w:val="1"/>
   </w:num>
   <w:num w:numId="3">
-    <w:abstractNumId w:val="2"/>
+    <w:abstractNumId w:val="4"/>
   </w:num>
   <w:num w:numId="4">
-    <w:abstractNumId w:val="6"/>
+    <w:abstractNumId w:val="10"/>
   </w:num>
   <w:num w:numId="5">
-    <w:abstractNumId w:val="5"/>
+    <w:abstractNumId w:val="8"/>
   </w:num>
   <w:num w:numId="6">
     <w:abstractNumId w:val="0"/>
   </w:num>
   <w:num w:numId="7">
+    <w:abstractNumId w:val="5"/>
+  </w:num>
+  <w:num w:numId="8">
+    <w:abstractNumId w:val="2"/>
+  </w:num>
+  <w:num w:numId="9">
+    <w:abstractNumId w:val="6"/>
+  </w:num>
+  <w:num w:numId="10">
     <w:abstractNumId w:val="3"/>
+  </w:num>
+  <w:num w:numId="11">
+    <w:abstractNumId w:val="9"/>
   </w:num>
   <w:numIdMacAtCleanup w:val="6"/>
 </w:numbering>
@@ -2989,7 +6407,7 @@
 </file>
 
 <file path=customXml/itemProps1.xml><?xml version="1.0" encoding="utf-8"?>
-<ds:datastoreItem xmlns:ds="http://schemas.openxmlformats.org/officeDocument/2006/customXml" ds:itemID="{27799934-2B6F-4B08-A04A-8945703BE44F}">
+<ds:datastoreItem xmlns:ds="http://schemas.openxmlformats.org/officeDocument/2006/customXml" ds:itemID="{00A36927-2F75-4BD8-AEEF-CE0A34854B2B}">
   <ds:schemaRefs>
     <ds:schemaRef ds:uri="http://schemas.openxmlformats.org/officeDocument/2006/bibliography"/>
   </ds:schemaRefs>

</xml_diff>

<commit_message>
Initial Commit for Ex4
</commit_message>
<xml_diff>
--- a/Delivery/A3/Atividade 3.docx
+++ b/Delivery/A3/Atividade 3.docx
@@ -15,8 +15,6 @@
         </w:rPr>
         <w:t>Nome: Fabio Grassiotto</w:t>
       </w:r>
-      <w:bookmarkStart w:id="0" w:name="_GoBack"/>
-      <w:bookmarkEnd w:id="0"/>
     </w:p>
     <w:p>
       <w:pPr>
@@ -180,7 +178,23 @@
           <w:sz w:val="24"/>
           <w:szCs w:val="24"/>
         </w:rPr>
-        <w:t xml:space="preserve">atlab para se ajustar </w:t>
+        <w:t xml:space="preserve">atlab para </w:t>
+      </w:r>
+      <w:r>
+        <w:rPr>
+          <w:rFonts w:ascii="Georgia" w:hAnsi="Georgia"/>
+          <w:sz w:val="24"/>
+          <w:szCs w:val="24"/>
+        </w:rPr>
+        <w:t>que se ajustem</w:t>
+      </w:r>
+      <w:r>
+        <w:rPr>
+          <w:rFonts w:ascii="Georgia" w:hAnsi="Georgia"/>
+          <w:sz w:val="24"/>
+          <w:szCs w:val="24"/>
+        </w:rPr>
+        <w:t xml:space="preserve"> </w:t>
       </w:r>
       <w:r>
         <w:rPr>
@@ -2254,6 +2268,116 @@
     </w:p>
     <w:p>
       <w:pPr>
+        <w:rPr>
+          <w:rFonts w:ascii="Georgia" w:hAnsi="Georgia"/>
+          <w:sz w:val="24"/>
+          <w:szCs w:val="24"/>
+        </w:rPr>
+      </w:pPr>
+      <w:r>
+        <w:rPr>
+          <w:noProof/>
+          <w:lang w:val="en-US"/>
+        </w:rPr>
+        <w:drawing>
+          <wp:inline distT="0" distB="0" distL="0" distR="0" wp14:anchorId="63606E98" wp14:editId="231003E6">
+            <wp:extent cx="3077210" cy="1214324"/>
+            <wp:effectExtent l="0" t="0" r="8890" b="5080"/>
+            <wp:docPr id="3" name="Picture 3"/>
+            <wp:cNvGraphicFramePr>
+              <a:graphicFrameLocks xmlns:a="http://schemas.openxmlformats.org/drawingml/2006/main" noChangeAspect="1"/>
+            </wp:cNvGraphicFramePr>
+            <a:graphic xmlns:a="http://schemas.openxmlformats.org/drawingml/2006/main">
+              <a:graphicData uri="http://schemas.openxmlformats.org/drawingml/2006/picture">
+                <pic:pic xmlns:pic="http://schemas.openxmlformats.org/drawingml/2006/picture">
+                  <pic:nvPicPr>
+                    <pic:cNvPr id="1" name=""/>
+                    <pic:cNvPicPr/>
+                  </pic:nvPicPr>
+                  <pic:blipFill>
+                    <a:blip r:embed="rId11"/>
+                    <a:stretch>
+                      <a:fillRect/>
+                    </a:stretch>
+                  </pic:blipFill>
+                  <pic:spPr>
+                    <a:xfrm>
+                      <a:off x="0" y="0"/>
+                      <a:ext cx="3185591" cy="1257093"/>
+                    </a:xfrm>
+                    <a:prstGeom prst="rect">
+                      <a:avLst/>
+                    </a:prstGeom>
+                  </pic:spPr>
+                </pic:pic>
+              </a:graphicData>
+            </a:graphic>
+          </wp:inline>
+        </w:drawing>
+      </w:r>
+      <w:bookmarkStart w:id="0" w:name="_GoBack"/>
+      <w:bookmarkEnd w:id="0"/>
+    </w:p>
+    <w:p>
+      <w:pPr>
+        <w:rPr>
+          <w:rFonts w:ascii="Georgia" w:hAnsi="Georgia"/>
+          <w:sz w:val="24"/>
+          <w:szCs w:val="24"/>
+        </w:rPr>
+      </w:pPr>
+      <w:r>
+        <w:rPr>
+          <w:rFonts w:ascii="Georgia" w:hAnsi="Georgia"/>
+          <w:sz w:val="24"/>
+          <w:szCs w:val="24"/>
+        </w:rPr>
+        <w:t xml:space="preserve">    </w:t>
+      </w:r>
+      <w:r>
+        <w:rPr>
+          <w:noProof/>
+          <w:lang w:val="en-US"/>
+        </w:rPr>
+        <w:drawing>
+          <wp:inline distT="0" distB="0" distL="0" distR="0" wp14:anchorId="309179DE" wp14:editId="22463B11">
+            <wp:extent cx="1572768" cy="228174"/>
+            <wp:effectExtent l="0" t="0" r="0" b="635"/>
+            <wp:docPr id="2" name="Picture 2"/>
+            <wp:cNvGraphicFramePr>
+              <a:graphicFrameLocks xmlns:a="http://schemas.openxmlformats.org/drawingml/2006/main" noChangeAspect="1"/>
+            </wp:cNvGraphicFramePr>
+            <a:graphic xmlns:a="http://schemas.openxmlformats.org/drawingml/2006/main">
+              <a:graphicData uri="http://schemas.openxmlformats.org/drawingml/2006/picture">
+                <pic:pic xmlns:pic="http://schemas.openxmlformats.org/drawingml/2006/picture">
+                  <pic:nvPicPr>
+                    <pic:cNvPr id="1" name=""/>
+                    <pic:cNvPicPr/>
+                  </pic:nvPicPr>
+                  <pic:blipFill>
+                    <a:blip r:embed="rId12"/>
+                    <a:stretch>
+                      <a:fillRect/>
+                    </a:stretch>
+                  </pic:blipFill>
+                  <pic:spPr>
+                    <a:xfrm>
+                      <a:off x="0" y="0"/>
+                      <a:ext cx="1734229" cy="251598"/>
+                    </a:xfrm>
+                    <a:prstGeom prst="rect">
+                      <a:avLst/>
+                    </a:prstGeom>
+                  </pic:spPr>
+                </pic:pic>
+              </a:graphicData>
+            </a:graphic>
+          </wp:inline>
+        </w:drawing>
+      </w:r>
+    </w:p>
+    <w:p>
+      <w:pPr>
         <w:numPr>
           <w:ilvl w:val="0"/>
           <w:numId w:val="10"/>
@@ -2724,6 +2848,7 @@
           <w:bdr w:val="none" w:sz="0" w:space="0" w:color="auto" w:frame="1"/>
           <w:lang w:val="en-US"/>
         </w:rPr>
+        <w:lastRenderedPageBreak/>
         <w:t>    xc = mean(X);  </w:t>
       </w:r>
     </w:p>
@@ -3463,7 +3588,6 @@
           <w:bdr w:val="none" w:sz="0" w:space="0" w:color="auto" w:frame="1"/>
           <w:lang w:val="en-US"/>
         </w:rPr>
-        <w:lastRenderedPageBreak/>
         <w:t>    end  </w:t>
       </w:r>
     </w:p>
@@ -4091,7 +4215,7 @@
       </w:pPr>
     </w:p>
     <w:sectPr>
-      <w:footerReference w:type="default" r:id="rId11"/>
+      <w:footerReference w:type="default" r:id="rId13"/>
       <w:pgSz w:w="11906" w:h="16838"/>
       <w:pgMar w:top="1417" w:right="1701" w:bottom="1417" w:left="1701" w:header="708" w:footer="708" w:gutter="0"/>
       <w:cols w:space="708"/>
@@ -4169,7 +4293,7 @@
             <w:bCs/>
             <w:noProof/>
           </w:rPr>
-          <w:t>4</w:t>
+          <w:t>2</w:t>
         </w:r>
         <w:r>
           <w:rPr>
@@ -6407,7 +6531,7 @@
 </file>
 
 <file path=customXml/itemProps1.xml><?xml version="1.0" encoding="utf-8"?>
-<ds:datastoreItem xmlns:ds="http://schemas.openxmlformats.org/officeDocument/2006/customXml" ds:itemID="{00A36927-2F75-4BD8-AEEF-CE0A34854B2B}">
+<ds:datastoreItem xmlns:ds="http://schemas.openxmlformats.org/officeDocument/2006/customXml" ds:itemID="{10EC79B7-9B47-4E11-864D-65C35944896E}">
   <ds:schemaRefs>
     <ds:schemaRef ds:uri="http://schemas.openxmlformats.org/officeDocument/2006/bibliography"/>
   </ds:schemaRefs>

</xml_diff>